<commit_message>
Finished steps 3 and 4 IntCalcExampleGuide.docx Not sure what changed in Manual.docx
</commit_message>
<xml_diff>
--- a/documentation/Manual.docx
+++ b/documentation/Manual.docx
@@ -973,36 +973,6 @@
           <w:szCs w:val="24"/>
         </w:rPr>
       </w:pPr>
-    </w:p>
-    <w:p>
-      <w:pPr>
-        <w:pStyle w:val="ListParagraph"/>
-        <w:widowControl w:val="0"/>
-        <w:tabs>
-          <w:tab w:val="left" w:pos="720"/>
-          <w:tab w:val="left" w:pos="1440"/>
-          <w:tab w:val="left" w:pos="2160"/>
-          <w:tab w:val="left" w:pos="2880"/>
-          <w:tab w:val="left" w:pos="3600"/>
-          <w:tab w:val="left" w:pos="4320"/>
-          <w:tab w:val="left" w:pos="5040"/>
-          <w:tab w:val="left" w:pos="5760"/>
-          <w:tab w:val="left" w:pos="6480"/>
-          <w:tab w:val="left" w:pos="7200"/>
-          <w:tab w:val="left" w:pos="7920"/>
-          <w:tab w:val="left" w:pos="8640"/>
-        </w:tabs>
-        <w:autoSpaceDE w:val="0"/>
-        <w:autoSpaceDN w:val="0"/>
-        <w:adjustRightInd w:val="0"/>
-        <w:spacing w:after="0" w:line="240" w:lineRule="auto"/>
-        <w:ind w:left="630"/>
-        <w:rPr>
-          <w:rFonts w:ascii="Helvetica" w:hAnsi="Helvetica" w:cs="Helvetica"/>
-          <w:sz w:val="24"/>
-          <w:szCs w:val="24"/>
-        </w:rPr>
-      </w:pPr>
       <w:r>
         <w:rPr>
           <w:rFonts w:ascii="Helvetica" w:hAnsi="Helvetica" w:cs="Helvetica"/>
@@ -1135,490 +1105,9 @@
           <w:sz w:val="28"/>
           <w:szCs w:val="28"/>
         </w:rPr>
-        <w:t>Goals</w:t>
-      </w:r>
-    </w:p>
-    <w:p>
-      <w:pPr>
-        <w:pStyle w:val="ListParagraph"/>
-        <w:widowControl w:val="0"/>
-        <w:tabs>
-          <w:tab w:val="left" w:pos="720"/>
-          <w:tab w:val="left" w:pos="2160"/>
-          <w:tab w:val="left" w:pos="2880"/>
-          <w:tab w:val="left" w:pos="3600"/>
-          <w:tab w:val="left" w:pos="4320"/>
-          <w:tab w:val="left" w:pos="5040"/>
-          <w:tab w:val="left" w:pos="5760"/>
-          <w:tab w:val="left" w:pos="6480"/>
-          <w:tab w:val="left" w:pos="7200"/>
-          <w:tab w:val="left" w:pos="7920"/>
-          <w:tab w:val="left" w:pos="8640"/>
-        </w:tabs>
-        <w:autoSpaceDE w:val="0"/>
-        <w:autoSpaceDN w:val="0"/>
-        <w:adjustRightInd w:val="0"/>
-        <w:spacing w:after="0" w:line="240" w:lineRule="auto"/>
-        <w:ind w:left="360"/>
-        <w:rPr>
-          <w:rFonts w:ascii="Helvetica" w:hAnsi="Helvetica" w:cs="Helvetica"/>
-          <w:b/>
-          <w:bCs/>
-          <w:sz w:val="24"/>
-          <w:szCs w:val="24"/>
-        </w:rPr>
-      </w:pPr>
-      <w:r>
-        <w:rPr>
-          <w:rFonts w:ascii="Helvetica" w:hAnsi="Helvetica" w:cs="Helvetica"/>
-          <w:b/>
-          <w:bCs/>
-          <w:sz w:val="24"/>
-          <w:szCs w:val="24"/>
-        </w:rPr>
-        <w:t xml:space="preserve">Clear </w:t>
-      </w:r>
-      <w:r>
-        <w:rPr>
-          <w:rFonts w:ascii="Helvetica" w:hAnsi="Helvetica" w:cs="Helvetica"/>
-          <w:b/>
-          <w:bCs/>
-          <w:sz w:val="24"/>
-          <w:szCs w:val="24"/>
-        </w:rPr>
-        <w:t>and Well-Documented</w:t>
-      </w:r>
-    </w:p>
-    <w:p>
-      <w:pPr>
-        <w:pStyle w:val="ListParagraph"/>
-        <w:widowControl w:val="0"/>
-        <w:tabs>
-          <w:tab w:val="left" w:pos="720"/>
-          <w:tab w:val="left" w:pos="1440"/>
-          <w:tab w:val="left" w:pos="2160"/>
-          <w:tab w:val="left" w:pos="2880"/>
-          <w:tab w:val="left" w:pos="3600"/>
-          <w:tab w:val="left" w:pos="4320"/>
-          <w:tab w:val="left" w:pos="5040"/>
-          <w:tab w:val="left" w:pos="5760"/>
-          <w:tab w:val="left" w:pos="6480"/>
-          <w:tab w:val="left" w:pos="7200"/>
-          <w:tab w:val="left" w:pos="7920"/>
-          <w:tab w:val="left" w:pos="8640"/>
-        </w:tabs>
-        <w:autoSpaceDE w:val="0"/>
-        <w:autoSpaceDN w:val="0"/>
-        <w:adjustRightInd w:val="0"/>
-        <w:spacing w:after="0" w:line="240" w:lineRule="auto"/>
-        <w:ind w:left="630"/>
-        <w:rPr>
-          <w:rFonts w:ascii="Helvetica" w:hAnsi="Helvetica" w:cs="Helvetica"/>
-          <w:sz w:val="24"/>
-          <w:szCs w:val="24"/>
-        </w:rPr>
-      </w:pPr>
-      <w:r>
-        <w:rPr>
-          <w:rFonts w:ascii="Helvetica" w:hAnsi="Helvetica" w:cs="Helvetica"/>
-          <w:sz w:val="24"/>
-          <w:szCs w:val="24"/>
-        </w:rPr>
-        <w:t>This software is free and open source, so we encourage contributions and constructive criticism. To aid this mentality, clear and well-documented code is a must. This includes the use of m</w:t>
-      </w:r>
-      <w:r>
-        <w:rPr>
-          <w:rFonts w:ascii="Helvetica" w:hAnsi="Helvetica" w:cs="Helvetica"/>
-          <w:sz w:val="24"/>
-          <w:szCs w:val="24"/>
-        </w:rPr>
-        <w:t>eaningful function and variable names</w:t>
-      </w:r>
-      <w:r>
-        <w:rPr>
-          <w:rFonts w:ascii="Helvetica" w:hAnsi="Helvetica" w:cs="Helvetica"/>
-          <w:sz w:val="24"/>
-          <w:szCs w:val="24"/>
-        </w:rPr>
-        <w:t xml:space="preserve">, </w:t>
-      </w:r>
-      <w:r>
-        <w:rPr>
-          <w:rFonts w:ascii="Helvetica" w:hAnsi="Helvetica" w:cs="Helvetica"/>
-          <w:sz w:val="24"/>
-          <w:szCs w:val="24"/>
-        </w:rPr>
-        <w:t>JavaDoc compliant comments</w:t>
-      </w:r>
-      <w:r>
-        <w:rPr>
-          <w:rFonts w:ascii="Helvetica" w:hAnsi="Helvetica" w:cs="Helvetica"/>
-          <w:sz w:val="24"/>
-          <w:szCs w:val="24"/>
-        </w:rPr>
-        <w:t>, and e</w:t>
-      </w:r>
-      <w:r>
-        <w:rPr>
-          <w:rFonts w:ascii="Helvetica" w:hAnsi="Helvetica" w:cs="Helvetica"/>
-          <w:sz w:val="24"/>
-          <w:szCs w:val="24"/>
-        </w:rPr>
-        <w:t>asy to follow code</w:t>
-      </w:r>
-      <w:r>
-        <w:rPr>
-          <w:rFonts w:ascii="Helvetica" w:hAnsi="Helvetica" w:cs="Helvetica"/>
-          <w:sz w:val="24"/>
-          <w:szCs w:val="24"/>
-        </w:rPr>
-        <w:t xml:space="preserve">. </w:t>
-      </w:r>
-    </w:p>
-    <w:p>
-      <w:pPr>
-        <w:widowControl w:val="0"/>
-        <w:tabs>
-          <w:tab w:val="left" w:pos="720"/>
-          <w:tab w:val="left" w:pos="1440"/>
-          <w:tab w:val="left" w:pos="2160"/>
-          <w:tab w:val="left" w:pos="2880"/>
-          <w:tab w:val="left" w:pos="3600"/>
-          <w:tab w:val="left" w:pos="4320"/>
-          <w:tab w:val="left" w:pos="5040"/>
-          <w:tab w:val="left" w:pos="5760"/>
-          <w:tab w:val="left" w:pos="6480"/>
-          <w:tab w:val="left" w:pos="7200"/>
-          <w:tab w:val="left" w:pos="7920"/>
-          <w:tab w:val="left" w:pos="8640"/>
-        </w:tabs>
-        <w:autoSpaceDE w:val="0"/>
-        <w:autoSpaceDN w:val="0"/>
-        <w:adjustRightInd w:val="0"/>
-        <w:spacing w:after="0" w:line="240" w:lineRule="auto"/>
-        <w:rPr>
-          <w:rFonts w:ascii="Helvetica" w:hAnsi="Helvetica" w:cs="Helvetica"/>
-          <w:sz w:val="24"/>
-          <w:szCs w:val="24"/>
-        </w:rPr>
-      </w:pPr>
-    </w:p>
-    <w:p>
-      <w:pPr>
-        <w:pStyle w:val="ListParagraph"/>
-        <w:widowControl w:val="0"/>
-        <w:tabs>
-          <w:tab w:val="left" w:pos="720"/>
-          <w:tab w:val="left" w:pos="2160"/>
-          <w:tab w:val="left" w:pos="2880"/>
-          <w:tab w:val="left" w:pos="3600"/>
-          <w:tab w:val="left" w:pos="4320"/>
-          <w:tab w:val="left" w:pos="5040"/>
-          <w:tab w:val="left" w:pos="5760"/>
-          <w:tab w:val="left" w:pos="6480"/>
-          <w:tab w:val="left" w:pos="7200"/>
-          <w:tab w:val="left" w:pos="7920"/>
-          <w:tab w:val="left" w:pos="8640"/>
-        </w:tabs>
-        <w:autoSpaceDE w:val="0"/>
-        <w:autoSpaceDN w:val="0"/>
-        <w:adjustRightInd w:val="0"/>
-        <w:spacing w:after="0" w:line="240" w:lineRule="auto"/>
-        <w:ind w:left="360"/>
-        <w:rPr>
-          <w:rFonts w:ascii="Helvetica" w:hAnsi="Helvetica" w:cs="Helvetica"/>
-          <w:b/>
-          <w:bCs/>
-          <w:sz w:val="24"/>
-          <w:szCs w:val="24"/>
-        </w:rPr>
-      </w:pPr>
-      <w:r>
-        <w:rPr>
-          <w:rFonts w:ascii="Helvetica" w:hAnsi="Helvetica" w:cs="Helvetica"/>
-          <w:b/>
-          <w:bCs/>
-          <w:sz w:val="24"/>
-          <w:szCs w:val="24"/>
-        </w:rPr>
-        <w:t>Modular</w:t>
-      </w:r>
-    </w:p>
-    <w:p>
-      <w:pPr>
-        <w:pStyle w:val="ListParagraph"/>
-        <w:widowControl w:val="0"/>
-        <w:tabs>
-          <w:tab w:val="left" w:pos="720"/>
-          <w:tab w:val="left" w:pos="1440"/>
-          <w:tab w:val="left" w:pos="2160"/>
-          <w:tab w:val="left" w:pos="2880"/>
-          <w:tab w:val="left" w:pos="3600"/>
-          <w:tab w:val="left" w:pos="4320"/>
-          <w:tab w:val="left" w:pos="5040"/>
-          <w:tab w:val="left" w:pos="5760"/>
-          <w:tab w:val="left" w:pos="6480"/>
-          <w:tab w:val="left" w:pos="7200"/>
-          <w:tab w:val="left" w:pos="7920"/>
-          <w:tab w:val="left" w:pos="8640"/>
-        </w:tabs>
-        <w:autoSpaceDE w:val="0"/>
-        <w:autoSpaceDN w:val="0"/>
-        <w:adjustRightInd w:val="0"/>
-        <w:spacing w:after="0" w:line="240" w:lineRule="auto"/>
-        <w:ind w:left="630"/>
-        <w:rPr>
-          <w:rFonts w:ascii="Helvetica" w:hAnsi="Helvetica" w:cs="Helvetica"/>
-          <w:sz w:val="24"/>
-          <w:szCs w:val="24"/>
-        </w:rPr>
-      </w:pPr>
-      <w:r>
-        <w:rPr>
-          <w:rFonts w:ascii="Helvetica" w:hAnsi="Helvetica" w:cs="Helvetica"/>
-          <w:sz w:val="24"/>
-          <w:szCs w:val="24"/>
-        </w:rPr>
-        <w:t>To allow this software to potentially serve more than its original purpose, modularity is a necessity. This means files should be meaningfully separated with minimal dependencies. An added benefit of this goal is that additional features are much less likely to break current features.</w:t>
-      </w:r>
-    </w:p>
-    <w:p>
-      <w:pPr>
-        <w:widowControl w:val="0"/>
-        <w:tabs>
-          <w:tab w:val="left" w:pos="720"/>
-          <w:tab w:val="left" w:pos="1440"/>
-          <w:tab w:val="left" w:pos="2160"/>
-          <w:tab w:val="left" w:pos="2880"/>
-          <w:tab w:val="left" w:pos="3600"/>
-          <w:tab w:val="left" w:pos="4320"/>
-          <w:tab w:val="left" w:pos="5040"/>
-          <w:tab w:val="left" w:pos="5760"/>
-          <w:tab w:val="left" w:pos="6480"/>
-          <w:tab w:val="left" w:pos="7200"/>
-          <w:tab w:val="left" w:pos="7920"/>
-          <w:tab w:val="left" w:pos="8640"/>
-        </w:tabs>
-        <w:autoSpaceDE w:val="0"/>
-        <w:autoSpaceDN w:val="0"/>
-        <w:adjustRightInd w:val="0"/>
-        <w:spacing w:after="0" w:line="240" w:lineRule="auto"/>
-        <w:rPr>
-          <w:rFonts w:ascii="Helvetica" w:hAnsi="Helvetica" w:cs="Helvetica"/>
-          <w:sz w:val="24"/>
-          <w:szCs w:val="24"/>
-        </w:rPr>
-      </w:pPr>
-    </w:p>
-    <w:p>
-      <w:pPr>
-        <w:pStyle w:val="ListParagraph"/>
-        <w:widowControl w:val="0"/>
-        <w:tabs>
-          <w:tab w:val="left" w:pos="720"/>
-          <w:tab w:val="left" w:pos="2160"/>
-          <w:tab w:val="left" w:pos="2880"/>
-          <w:tab w:val="left" w:pos="3600"/>
-          <w:tab w:val="left" w:pos="4320"/>
-          <w:tab w:val="left" w:pos="5040"/>
-          <w:tab w:val="left" w:pos="5760"/>
-          <w:tab w:val="left" w:pos="6480"/>
-          <w:tab w:val="left" w:pos="7200"/>
-          <w:tab w:val="left" w:pos="7920"/>
-          <w:tab w:val="left" w:pos="8640"/>
-        </w:tabs>
-        <w:autoSpaceDE w:val="0"/>
-        <w:autoSpaceDN w:val="0"/>
-        <w:adjustRightInd w:val="0"/>
-        <w:spacing w:after="0" w:line="240" w:lineRule="auto"/>
-        <w:ind w:left="360"/>
-        <w:rPr>
-          <w:rFonts w:ascii="Helvetica" w:hAnsi="Helvetica" w:cs="Helvetica"/>
-          <w:b/>
-          <w:bCs/>
-          <w:sz w:val="24"/>
-          <w:szCs w:val="24"/>
-        </w:rPr>
-      </w:pPr>
-      <w:r>
-        <w:rPr>
-          <w:rFonts w:ascii="Helvetica" w:hAnsi="Helvetica" w:cs="Helvetica"/>
-          <w:b/>
-          <w:bCs/>
-          <w:sz w:val="24"/>
-          <w:szCs w:val="24"/>
-        </w:rPr>
-        <w:t xml:space="preserve">Debugging </w:t>
-      </w:r>
-      <w:r>
-        <w:rPr>
-          <w:rFonts w:ascii="Helvetica" w:hAnsi="Helvetica" w:cs="Helvetica"/>
-          <w:b/>
-          <w:bCs/>
-          <w:sz w:val="24"/>
-          <w:szCs w:val="24"/>
-        </w:rPr>
-        <w:t>and</w:t>
-      </w:r>
-      <w:r>
-        <w:rPr>
-          <w:rFonts w:ascii="Helvetica" w:hAnsi="Helvetica" w:cs="Helvetica"/>
-          <w:b/>
-          <w:bCs/>
-          <w:sz w:val="24"/>
-          <w:szCs w:val="24"/>
-        </w:rPr>
-        <w:t xml:space="preserve"> IDE Support</w:t>
-      </w:r>
-    </w:p>
-    <w:p>
-      <w:pPr>
-        <w:pStyle w:val="ListParagraph"/>
-        <w:widowControl w:val="0"/>
-        <w:tabs>
-          <w:tab w:val="left" w:pos="720"/>
-          <w:tab w:val="left" w:pos="1440"/>
-          <w:tab w:val="left" w:pos="2160"/>
-          <w:tab w:val="left" w:pos="2880"/>
-          <w:tab w:val="left" w:pos="3600"/>
-          <w:tab w:val="left" w:pos="4320"/>
-          <w:tab w:val="left" w:pos="5040"/>
-          <w:tab w:val="left" w:pos="5760"/>
-          <w:tab w:val="left" w:pos="6480"/>
-          <w:tab w:val="left" w:pos="7200"/>
-          <w:tab w:val="left" w:pos="7920"/>
-          <w:tab w:val="left" w:pos="8640"/>
-        </w:tabs>
-        <w:autoSpaceDE w:val="0"/>
-        <w:autoSpaceDN w:val="0"/>
-        <w:adjustRightInd w:val="0"/>
-        <w:spacing w:after="0" w:line="240" w:lineRule="auto"/>
-        <w:ind w:left="630"/>
-        <w:rPr>
-          <w:rFonts w:ascii="Helvetica" w:hAnsi="Helvetica" w:cs="Helvetica"/>
-          <w:sz w:val="24"/>
-          <w:szCs w:val="24"/>
-        </w:rPr>
-      </w:pPr>
-      <w:r>
-        <w:rPr>
-          <w:rFonts w:ascii="Helvetica" w:hAnsi="Helvetica" w:cs="Helvetica"/>
-          <w:sz w:val="24"/>
-          <w:szCs w:val="24"/>
-        </w:rPr>
-        <w:t xml:space="preserve">Most compiler compilers don’t </w:t>
-      </w:r>
-      <w:r>
-        <w:rPr>
-          <w:rFonts w:ascii="Helvetica" w:hAnsi="Helvetica" w:cs="Helvetica"/>
-          <w:sz w:val="24"/>
-          <w:szCs w:val="24"/>
-        </w:rPr>
-        <w:t xml:space="preserve">provide debugging support for their user’s source </w:t>
-      </w:r>
-      <w:bookmarkStart w:id="0" w:name="_Hlk46917428"/>
-      <w:r>
-        <w:rPr>
-          <w:rFonts w:ascii="Helvetica" w:hAnsi="Helvetica" w:cs="Helvetica"/>
-          <w:sz w:val="24"/>
-          <w:szCs w:val="24"/>
-        </w:rPr>
-        <w:t xml:space="preserve">code making </w:t>
-      </w:r>
-      <w:bookmarkEnd w:id="0"/>
-      <w:r>
-        <w:rPr>
-          <w:rFonts w:ascii="Helvetica" w:hAnsi="Helvetica" w:cs="Helvetica"/>
-          <w:sz w:val="24"/>
-          <w:szCs w:val="24"/>
-        </w:rPr>
-        <w:t xml:space="preserve">errors much harder to find and fix. This is </w:t>
-      </w:r>
-      <w:r>
-        <w:rPr>
-          <w:rFonts w:ascii="Helvetica" w:hAnsi="Helvetica" w:cs="Helvetica"/>
-          <w:sz w:val="24"/>
-          <w:szCs w:val="24"/>
-        </w:rPr>
-        <w:t>because</w:t>
-      </w:r>
-      <w:r>
-        <w:rPr>
-          <w:rFonts w:ascii="Helvetica" w:hAnsi="Helvetica" w:cs="Helvetica"/>
-          <w:sz w:val="24"/>
-          <w:szCs w:val="24"/>
-        </w:rPr>
-        <w:t xml:space="preserve"> these compilers use customized</w:t>
-      </w:r>
-      <w:r>
-        <w:rPr>
-          <w:rFonts w:ascii="Helvetica" w:hAnsi="Helvetica" w:cs="Helvetica"/>
-          <w:sz w:val="24"/>
-          <w:szCs w:val="24"/>
-        </w:rPr>
-        <w:t xml:space="preserve">, or even new, languages that have a small following. So, it’s a </w:t>
-      </w:r>
-      <w:r>
-        <w:rPr>
-          <w:rFonts w:ascii="Helvetica" w:hAnsi="Helvetica" w:cs="Helvetica"/>
-          <w:sz w:val="24"/>
-          <w:szCs w:val="24"/>
-        </w:rPr>
-        <w:lastRenderedPageBreak/>
-        <w:t>requirement to use a common language as a front-end for language developers.</w:t>
-      </w:r>
-    </w:p>
-    <w:p>
-      <w:pPr>
-        <w:widowControl w:val="0"/>
-        <w:tabs>
-          <w:tab w:val="left" w:pos="720"/>
-          <w:tab w:val="left" w:pos="1440"/>
-          <w:tab w:val="left" w:pos="2160"/>
-          <w:tab w:val="left" w:pos="2880"/>
-          <w:tab w:val="left" w:pos="3600"/>
-          <w:tab w:val="left" w:pos="4320"/>
-          <w:tab w:val="left" w:pos="5040"/>
-          <w:tab w:val="left" w:pos="5760"/>
-          <w:tab w:val="left" w:pos="6480"/>
-          <w:tab w:val="left" w:pos="7200"/>
-          <w:tab w:val="left" w:pos="7920"/>
-          <w:tab w:val="left" w:pos="8640"/>
-        </w:tabs>
-        <w:autoSpaceDE w:val="0"/>
-        <w:autoSpaceDN w:val="0"/>
-        <w:adjustRightInd w:val="0"/>
-        <w:spacing w:after="0" w:line="240" w:lineRule="auto"/>
-        <w:rPr>
-          <w:rFonts w:ascii="Helvetica" w:hAnsi="Helvetica" w:cs="Helvetica"/>
-          <w:sz w:val="24"/>
-          <w:szCs w:val="24"/>
-        </w:rPr>
-      </w:pPr>
-    </w:p>
-    <w:p>
-      <w:pPr>
-        <w:pStyle w:val="ListParagraph"/>
-        <w:widowControl w:val="0"/>
-        <w:tabs>
-          <w:tab w:val="left" w:pos="720"/>
-          <w:tab w:val="left" w:pos="1440"/>
-          <w:tab w:val="left" w:pos="2160"/>
-          <w:tab w:val="left" w:pos="2880"/>
-          <w:tab w:val="left" w:pos="3600"/>
-          <w:tab w:val="left" w:pos="4320"/>
-          <w:tab w:val="left" w:pos="5040"/>
-          <w:tab w:val="left" w:pos="5760"/>
-          <w:tab w:val="left" w:pos="6480"/>
-          <w:tab w:val="left" w:pos="7200"/>
-          <w:tab w:val="left" w:pos="7920"/>
-          <w:tab w:val="left" w:pos="8640"/>
-        </w:tabs>
-        <w:autoSpaceDE w:val="0"/>
-        <w:autoSpaceDN w:val="0"/>
-        <w:adjustRightInd w:val="0"/>
-        <w:spacing w:after="0" w:line="240" w:lineRule="auto"/>
-        <w:ind w:left="0"/>
+        <w:t xml:space="preserve">Project </w:t>
+      </w:r>
+      <w:r>
         <w:rPr>
           <w:rFonts w:ascii="Helvetica" w:hAnsi="Helvetica" w:cs="Helvetica"/>
           <w:b/>
@@ -1626,8 +1115,481 @@
           <w:sz w:val="28"/>
           <w:szCs w:val="28"/>
         </w:rPr>
-      </w:pPr>
-      <w:r>
+        <w:t>Goals</w:t>
+      </w:r>
+    </w:p>
+    <w:p>
+      <w:pPr>
+        <w:pStyle w:val="ListParagraph"/>
+        <w:widowControl w:val="0"/>
+        <w:tabs>
+          <w:tab w:val="left" w:pos="720"/>
+          <w:tab w:val="left" w:pos="2160"/>
+          <w:tab w:val="left" w:pos="2880"/>
+          <w:tab w:val="left" w:pos="3600"/>
+          <w:tab w:val="left" w:pos="4320"/>
+          <w:tab w:val="left" w:pos="5040"/>
+          <w:tab w:val="left" w:pos="5760"/>
+          <w:tab w:val="left" w:pos="6480"/>
+          <w:tab w:val="left" w:pos="7200"/>
+          <w:tab w:val="left" w:pos="7920"/>
+          <w:tab w:val="left" w:pos="8640"/>
+        </w:tabs>
+        <w:autoSpaceDE w:val="0"/>
+        <w:autoSpaceDN w:val="0"/>
+        <w:adjustRightInd w:val="0"/>
+        <w:spacing w:after="0" w:line="240" w:lineRule="auto"/>
+        <w:ind w:left="360"/>
+        <w:rPr>
+          <w:rFonts w:ascii="Helvetica" w:hAnsi="Helvetica" w:cs="Helvetica"/>
+          <w:b/>
+          <w:bCs/>
+          <w:sz w:val="24"/>
+          <w:szCs w:val="24"/>
+        </w:rPr>
+      </w:pPr>
+      <w:r>
+        <w:rPr>
+          <w:rFonts w:ascii="Helvetica" w:hAnsi="Helvetica" w:cs="Helvetica"/>
+          <w:b/>
+          <w:bCs/>
+          <w:sz w:val="24"/>
+          <w:szCs w:val="24"/>
+        </w:rPr>
+        <w:t xml:space="preserve">Clear </w:t>
+      </w:r>
+      <w:r>
+        <w:rPr>
+          <w:rFonts w:ascii="Helvetica" w:hAnsi="Helvetica" w:cs="Helvetica"/>
+          <w:b/>
+          <w:bCs/>
+          <w:sz w:val="24"/>
+          <w:szCs w:val="24"/>
+        </w:rPr>
+        <w:t>and Well-Documented</w:t>
+      </w:r>
+    </w:p>
+    <w:p>
+      <w:pPr>
+        <w:pStyle w:val="ListParagraph"/>
+        <w:widowControl w:val="0"/>
+        <w:tabs>
+          <w:tab w:val="left" w:pos="720"/>
+          <w:tab w:val="left" w:pos="1440"/>
+          <w:tab w:val="left" w:pos="2160"/>
+          <w:tab w:val="left" w:pos="2880"/>
+          <w:tab w:val="left" w:pos="3600"/>
+          <w:tab w:val="left" w:pos="4320"/>
+          <w:tab w:val="left" w:pos="5040"/>
+          <w:tab w:val="left" w:pos="5760"/>
+          <w:tab w:val="left" w:pos="6480"/>
+          <w:tab w:val="left" w:pos="7200"/>
+          <w:tab w:val="left" w:pos="7920"/>
+          <w:tab w:val="left" w:pos="8640"/>
+        </w:tabs>
+        <w:autoSpaceDE w:val="0"/>
+        <w:autoSpaceDN w:val="0"/>
+        <w:adjustRightInd w:val="0"/>
+        <w:spacing w:after="0" w:line="240" w:lineRule="auto"/>
+        <w:ind w:left="630"/>
+        <w:rPr>
+          <w:rFonts w:ascii="Helvetica" w:hAnsi="Helvetica" w:cs="Helvetica"/>
+          <w:sz w:val="24"/>
+          <w:szCs w:val="24"/>
+        </w:rPr>
+      </w:pPr>
+      <w:r>
+        <w:rPr>
+          <w:rFonts w:ascii="Helvetica" w:hAnsi="Helvetica" w:cs="Helvetica"/>
+          <w:sz w:val="24"/>
+          <w:szCs w:val="24"/>
+        </w:rPr>
+        <w:t>This software is free and open source, so we encourage contributions and constructive criticism. To aid this mentality, clear and well-documented code is a must. This includes the use of m</w:t>
+      </w:r>
+      <w:r>
+        <w:rPr>
+          <w:rFonts w:ascii="Helvetica" w:hAnsi="Helvetica" w:cs="Helvetica"/>
+          <w:sz w:val="24"/>
+          <w:szCs w:val="24"/>
+        </w:rPr>
+        <w:t>eaningful function and variable names</w:t>
+      </w:r>
+      <w:r>
+        <w:rPr>
+          <w:rFonts w:ascii="Helvetica" w:hAnsi="Helvetica" w:cs="Helvetica"/>
+          <w:sz w:val="24"/>
+          <w:szCs w:val="24"/>
+        </w:rPr>
+        <w:t xml:space="preserve">, </w:t>
+      </w:r>
+      <w:r>
+        <w:rPr>
+          <w:rFonts w:ascii="Helvetica" w:hAnsi="Helvetica" w:cs="Helvetica"/>
+          <w:sz w:val="24"/>
+          <w:szCs w:val="24"/>
+        </w:rPr>
+        <w:t>JavaDoc compliant comments</w:t>
+      </w:r>
+      <w:r>
+        <w:rPr>
+          <w:rFonts w:ascii="Helvetica" w:hAnsi="Helvetica" w:cs="Helvetica"/>
+          <w:sz w:val="24"/>
+          <w:szCs w:val="24"/>
+        </w:rPr>
+        <w:t>, and e</w:t>
+      </w:r>
+      <w:r>
+        <w:rPr>
+          <w:rFonts w:ascii="Helvetica" w:hAnsi="Helvetica" w:cs="Helvetica"/>
+          <w:sz w:val="24"/>
+          <w:szCs w:val="24"/>
+        </w:rPr>
+        <w:t>asy to follow code</w:t>
+      </w:r>
+      <w:r>
+        <w:rPr>
+          <w:rFonts w:ascii="Helvetica" w:hAnsi="Helvetica" w:cs="Helvetica"/>
+          <w:sz w:val="24"/>
+          <w:szCs w:val="24"/>
+        </w:rPr>
+        <w:t xml:space="preserve">. </w:t>
+      </w:r>
+    </w:p>
+    <w:p>
+      <w:pPr>
+        <w:widowControl w:val="0"/>
+        <w:tabs>
+          <w:tab w:val="left" w:pos="720"/>
+          <w:tab w:val="left" w:pos="1440"/>
+          <w:tab w:val="left" w:pos="2160"/>
+          <w:tab w:val="left" w:pos="2880"/>
+          <w:tab w:val="left" w:pos="3600"/>
+          <w:tab w:val="left" w:pos="4320"/>
+          <w:tab w:val="left" w:pos="5040"/>
+          <w:tab w:val="left" w:pos="5760"/>
+          <w:tab w:val="left" w:pos="6480"/>
+          <w:tab w:val="left" w:pos="7200"/>
+          <w:tab w:val="left" w:pos="7920"/>
+          <w:tab w:val="left" w:pos="8640"/>
+        </w:tabs>
+        <w:autoSpaceDE w:val="0"/>
+        <w:autoSpaceDN w:val="0"/>
+        <w:adjustRightInd w:val="0"/>
+        <w:spacing w:after="0" w:line="240" w:lineRule="auto"/>
+        <w:rPr>
+          <w:rFonts w:ascii="Helvetica" w:hAnsi="Helvetica" w:cs="Helvetica"/>
+          <w:sz w:val="24"/>
+          <w:szCs w:val="24"/>
+        </w:rPr>
+      </w:pPr>
+    </w:p>
+    <w:p>
+      <w:pPr>
+        <w:pStyle w:val="ListParagraph"/>
+        <w:widowControl w:val="0"/>
+        <w:tabs>
+          <w:tab w:val="left" w:pos="720"/>
+          <w:tab w:val="left" w:pos="2160"/>
+          <w:tab w:val="left" w:pos="2880"/>
+          <w:tab w:val="left" w:pos="3600"/>
+          <w:tab w:val="left" w:pos="4320"/>
+          <w:tab w:val="left" w:pos="5040"/>
+          <w:tab w:val="left" w:pos="5760"/>
+          <w:tab w:val="left" w:pos="6480"/>
+          <w:tab w:val="left" w:pos="7200"/>
+          <w:tab w:val="left" w:pos="7920"/>
+          <w:tab w:val="left" w:pos="8640"/>
+        </w:tabs>
+        <w:autoSpaceDE w:val="0"/>
+        <w:autoSpaceDN w:val="0"/>
+        <w:adjustRightInd w:val="0"/>
+        <w:spacing w:after="0" w:line="240" w:lineRule="auto"/>
+        <w:ind w:left="360"/>
+        <w:rPr>
+          <w:rFonts w:ascii="Helvetica" w:hAnsi="Helvetica" w:cs="Helvetica"/>
+          <w:b/>
+          <w:bCs/>
+          <w:sz w:val="24"/>
+          <w:szCs w:val="24"/>
+        </w:rPr>
+      </w:pPr>
+      <w:r>
+        <w:rPr>
+          <w:rFonts w:ascii="Helvetica" w:hAnsi="Helvetica" w:cs="Helvetica"/>
+          <w:b/>
+          <w:bCs/>
+          <w:sz w:val="24"/>
+          <w:szCs w:val="24"/>
+        </w:rPr>
+        <w:t>Modular</w:t>
+      </w:r>
+    </w:p>
+    <w:p>
+      <w:pPr>
+        <w:pStyle w:val="ListParagraph"/>
+        <w:widowControl w:val="0"/>
+        <w:tabs>
+          <w:tab w:val="left" w:pos="720"/>
+          <w:tab w:val="left" w:pos="1440"/>
+          <w:tab w:val="left" w:pos="2160"/>
+          <w:tab w:val="left" w:pos="2880"/>
+          <w:tab w:val="left" w:pos="3600"/>
+          <w:tab w:val="left" w:pos="4320"/>
+          <w:tab w:val="left" w:pos="5040"/>
+          <w:tab w:val="left" w:pos="5760"/>
+          <w:tab w:val="left" w:pos="6480"/>
+          <w:tab w:val="left" w:pos="7200"/>
+          <w:tab w:val="left" w:pos="7920"/>
+          <w:tab w:val="left" w:pos="8640"/>
+        </w:tabs>
+        <w:autoSpaceDE w:val="0"/>
+        <w:autoSpaceDN w:val="0"/>
+        <w:adjustRightInd w:val="0"/>
+        <w:spacing w:after="0" w:line="240" w:lineRule="auto"/>
+        <w:ind w:left="630"/>
+        <w:rPr>
+          <w:rFonts w:ascii="Helvetica" w:hAnsi="Helvetica" w:cs="Helvetica"/>
+          <w:sz w:val="24"/>
+          <w:szCs w:val="24"/>
+        </w:rPr>
+      </w:pPr>
+      <w:r>
+        <w:rPr>
+          <w:rFonts w:ascii="Helvetica" w:hAnsi="Helvetica" w:cs="Helvetica"/>
+          <w:sz w:val="24"/>
+          <w:szCs w:val="24"/>
+        </w:rPr>
+        <w:t>To allow this software to potentially serve more than its original purpose, modularity is a necessity. This means files should be meaningfully separated with minimal dependencies. An added benefit of this goal is that additional features are much less likely to break current features.</w:t>
+      </w:r>
+    </w:p>
+    <w:p>
+      <w:pPr>
+        <w:widowControl w:val="0"/>
+        <w:tabs>
+          <w:tab w:val="left" w:pos="720"/>
+          <w:tab w:val="left" w:pos="1440"/>
+          <w:tab w:val="left" w:pos="2160"/>
+          <w:tab w:val="left" w:pos="2880"/>
+          <w:tab w:val="left" w:pos="3600"/>
+          <w:tab w:val="left" w:pos="4320"/>
+          <w:tab w:val="left" w:pos="5040"/>
+          <w:tab w:val="left" w:pos="5760"/>
+          <w:tab w:val="left" w:pos="6480"/>
+          <w:tab w:val="left" w:pos="7200"/>
+          <w:tab w:val="left" w:pos="7920"/>
+          <w:tab w:val="left" w:pos="8640"/>
+        </w:tabs>
+        <w:autoSpaceDE w:val="0"/>
+        <w:autoSpaceDN w:val="0"/>
+        <w:adjustRightInd w:val="0"/>
+        <w:spacing w:after="0" w:line="240" w:lineRule="auto"/>
+        <w:rPr>
+          <w:rFonts w:ascii="Helvetica" w:hAnsi="Helvetica" w:cs="Helvetica"/>
+          <w:sz w:val="24"/>
+          <w:szCs w:val="24"/>
+        </w:rPr>
+      </w:pPr>
+    </w:p>
+    <w:p>
+      <w:pPr>
+        <w:pStyle w:val="ListParagraph"/>
+        <w:widowControl w:val="0"/>
+        <w:tabs>
+          <w:tab w:val="left" w:pos="720"/>
+          <w:tab w:val="left" w:pos="2160"/>
+          <w:tab w:val="left" w:pos="2880"/>
+          <w:tab w:val="left" w:pos="3600"/>
+          <w:tab w:val="left" w:pos="4320"/>
+          <w:tab w:val="left" w:pos="5040"/>
+          <w:tab w:val="left" w:pos="5760"/>
+          <w:tab w:val="left" w:pos="6480"/>
+          <w:tab w:val="left" w:pos="7200"/>
+          <w:tab w:val="left" w:pos="7920"/>
+          <w:tab w:val="left" w:pos="8640"/>
+        </w:tabs>
+        <w:autoSpaceDE w:val="0"/>
+        <w:autoSpaceDN w:val="0"/>
+        <w:adjustRightInd w:val="0"/>
+        <w:spacing w:after="0" w:line="240" w:lineRule="auto"/>
+        <w:ind w:left="360"/>
+        <w:rPr>
+          <w:rFonts w:ascii="Helvetica" w:hAnsi="Helvetica" w:cs="Helvetica"/>
+          <w:b/>
+          <w:bCs/>
+          <w:sz w:val="24"/>
+          <w:szCs w:val="24"/>
+        </w:rPr>
+      </w:pPr>
+      <w:r>
+        <w:rPr>
+          <w:rFonts w:ascii="Helvetica" w:hAnsi="Helvetica" w:cs="Helvetica"/>
+          <w:b/>
+          <w:bCs/>
+          <w:sz w:val="24"/>
+          <w:szCs w:val="24"/>
+        </w:rPr>
+        <w:t xml:space="preserve">Debugging </w:t>
+      </w:r>
+      <w:r>
+        <w:rPr>
+          <w:rFonts w:ascii="Helvetica" w:hAnsi="Helvetica" w:cs="Helvetica"/>
+          <w:b/>
+          <w:bCs/>
+          <w:sz w:val="24"/>
+          <w:szCs w:val="24"/>
+        </w:rPr>
+        <w:t>and</w:t>
+      </w:r>
+      <w:r>
+        <w:rPr>
+          <w:rFonts w:ascii="Helvetica" w:hAnsi="Helvetica" w:cs="Helvetica"/>
+          <w:b/>
+          <w:bCs/>
+          <w:sz w:val="24"/>
+          <w:szCs w:val="24"/>
+        </w:rPr>
+        <w:t xml:space="preserve"> IDE Support</w:t>
+      </w:r>
+    </w:p>
+    <w:p>
+      <w:pPr>
+        <w:pStyle w:val="ListParagraph"/>
+        <w:widowControl w:val="0"/>
+        <w:tabs>
+          <w:tab w:val="left" w:pos="720"/>
+          <w:tab w:val="left" w:pos="1440"/>
+          <w:tab w:val="left" w:pos="2160"/>
+          <w:tab w:val="left" w:pos="2880"/>
+          <w:tab w:val="left" w:pos="3600"/>
+          <w:tab w:val="left" w:pos="4320"/>
+          <w:tab w:val="left" w:pos="5040"/>
+          <w:tab w:val="left" w:pos="5760"/>
+          <w:tab w:val="left" w:pos="6480"/>
+          <w:tab w:val="left" w:pos="7200"/>
+          <w:tab w:val="left" w:pos="7920"/>
+          <w:tab w:val="left" w:pos="8640"/>
+        </w:tabs>
+        <w:autoSpaceDE w:val="0"/>
+        <w:autoSpaceDN w:val="0"/>
+        <w:adjustRightInd w:val="0"/>
+        <w:spacing w:after="0" w:line="240" w:lineRule="auto"/>
+        <w:ind w:left="630"/>
+        <w:rPr>
+          <w:rFonts w:ascii="Helvetica" w:hAnsi="Helvetica" w:cs="Helvetica"/>
+          <w:sz w:val="24"/>
+          <w:szCs w:val="24"/>
+        </w:rPr>
+      </w:pPr>
+      <w:r>
+        <w:rPr>
+          <w:rFonts w:ascii="Helvetica" w:hAnsi="Helvetica" w:cs="Helvetica"/>
+          <w:sz w:val="24"/>
+          <w:szCs w:val="24"/>
+        </w:rPr>
+        <w:t xml:space="preserve">Most compiler compilers don’t </w:t>
+      </w:r>
+      <w:r>
+        <w:rPr>
+          <w:rFonts w:ascii="Helvetica" w:hAnsi="Helvetica" w:cs="Helvetica"/>
+          <w:sz w:val="24"/>
+          <w:szCs w:val="24"/>
+        </w:rPr>
+        <w:t xml:space="preserve">provide debugging support for their user’s source </w:t>
+      </w:r>
+      <w:bookmarkStart w:id="0" w:name="_Hlk46917428"/>
+      <w:r>
+        <w:rPr>
+          <w:rFonts w:ascii="Helvetica" w:hAnsi="Helvetica" w:cs="Helvetica"/>
+          <w:sz w:val="24"/>
+          <w:szCs w:val="24"/>
+        </w:rPr>
+        <w:t xml:space="preserve">code making </w:t>
+      </w:r>
+      <w:bookmarkEnd w:id="0"/>
+      <w:r>
+        <w:rPr>
+          <w:rFonts w:ascii="Helvetica" w:hAnsi="Helvetica" w:cs="Helvetica"/>
+          <w:sz w:val="24"/>
+          <w:szCs w:val="24"/>
+        </w:rPr>
+        <w:t xml:space="preserve">errors much harder to find and fix. This is </w:t>
+      </w:r>
+      <w:r>
+        <w:rPr>
+          <w:rFonts w:ascii="Helvetica" w:hAnsi="Helvetica" w:cs="Helvetica"/>
+          <w:sz w:val="24"/>
+          <w:szCs w:val="24"/>
+        </w:rPr>
+        <w:t>because</w:t>
+      </w:r>
+      <w:r>
+        <w:rPr>
+          <w:rFonts w:ascii="Helvetica" w:hAnsi="Helvetica" w:cs="Helvetica"/>
+          <w:sz w:val="24"/>
+          <w:szCs w:val="24"/>
+        </w:rPr>
+        <w:t xml:space="preserve"> these compilers use customized</w:t>
+      </w:r>
+      <w:r>
+        <w:rPr>
+          <w:rFonts w:ascii="Helvetica" w:hAnsi="Helvetica" w:cs="Helvetica"/>
+          <w:sz w:val="24"/>
+          <w:szCs w:val="24"/>
+        </w:rPr>
+        <w:t>, or even new, languages that have a small following. So, it’s a requirement to use a common language as a front-end for language developers.</w:t>
+      </w:r>
+    </w:p>
+    <w:p>
+      <w:pPr>
+        <w:widowControl w:val="0"/>
+        <w:tabs>
+          <w:tab w:val="left" w:pos="720"/>
+          <w:tab w:val="left" w:pos="1440"/>
+          <w:tab w:val="left" w:pos="2160"/>
+          <w:tab w:val="left" w:pos="2880"/>
+          <w:tab w:val="left" w:pos="3600"/>
+          <w:tab w:val="left" w:pos="4320"/>
+          <w:tab w:val="left" w:pos="5040"/>
+          <w:tab w:val="left" w:pos="5760"/>
+          <w:tab w:val="left" w:pos="6480"/>
+          <w:tab w:val="left" w:pos="7200"/>
+          <w:tab w:val="left" w:pos="7920"/>
+          <w:tab w:val="left" w:pos="8640"/>
+        </w:tabs>
+        <w:autoSpaceDE w:val="0"/>
+        <w:autoSpaceDN w:val="0"/>
+        <w:adjustRightInd w:val="0"/>
+        <w:spacing w:after="0" w:line="240" w:lineRule="auto"/>
+        <w:rPr>
+          <w:rFonts w:ascii="Helvetica" w:hAnsi="Helvetica" w:cs="Helvetica"/>
+          <w:sz w:val="24"/>
+          <w:szCs w:val="24"/>
+        </w:rPr>
+      </w:pPr>
+    </w:p>
+    <w:p>
+      <w:pPr>
+        <w:pStyle w:val="ListParagraph"/>
+        <w:widowControl w:val="0"/>
+        <w:tabs>
+          <w:tab w:val="left" w:pos="720"/>
+          <w:tab w:val="left" w:pos="1440"/>
+          <w:tab w:val="left" w:pos="2160"/>
+          <w:tab w:val="left" w:pos="2880"/>
+          <w:tab w:val="left" w:pos="3600"/>
+          <w:tab w:val="left" w:pos="4320"/>
+          <w:tab w:val="left" w:pos="5040"/>
+          <w:tab w:val="left" w:pos="5760"/>
+          <w:tab w:val="left" w:pos="6480"/>
+          <w:tab w:val="left" w:pos="7200"/>
+          <w:tab w:val="left" w:pos="7920"/>
+          <w:tab w:val="left" w:pos="8640"/>
+        </w:tabs>
+        <w:autoSpaceDE w:val="0"/>
+        <w:autoSpaceDN w:val="0"/>
+        <w:adjustRightInd w:val="0"/>
+        <w:spacing w:after="0" w:line="240" w:lineRule="auto"/>
+        <w:ind w:left="0"/>
         <w:rPr>
           <w:rFonts w:ascii="Helvetica" w:hAnsi="Helvetica" w:cs="Helvetica"/>
           <w:b/>
@@ -1635,6 +1597,15 @@
           <w:sz w:val="28"/>
           <w:szCs w:val="28"/>
         </w:rPr>
+      </w:pPr>
+      <w:r>
+        <w:rPr>
+          <w:rFonts w:ascii="Helvetica" w:hAnsi="Helvetica" w:cs="Helvetica"/>
+          <w:b/>
+          <w:bCs/>
+          <w:sz w:val="28"/>
+          <w:szCs w:val="28"/>
+        </w:rPr>
         <w:t>Design</w:t>
       </w:r>
     </w:p>
@@ -3017,27 +2988,6 @@
     </w:p>
     <w:p>
       <w:pPr>
-        <w:pStyle w:val="ListParagraph"/>
-        <w:widowControl w:val="0"/>
-        <w:tabs>
-          <w:tab w:val="left" w:pos="720"/>
-          <w:tab w:val="left" w:pos="1440"/>
-          <w:tab w:val="left" w:pos="2160"/>
-          <w:tab w:val="left" w:pos="2880"/>
-          <w:tab w:val="left" w:pos="3600"/>
-          <w:tab w:val="left" w:pos="4320"/>
-          <w:tab w:val="left" w:pos="5040"/>
-          <w:tab w:val="left" w:pos="5760"/>
-          <w:tab w:val="left" w:pos="6480"/>
-          <w:tab w:val="left" w:pos="7200"/>
-          <w:tab w:val="left" w:pos="7920"/>
-          <w:tab w:val="left" w:pos="8640"/>
-        </w:tabs>
-        <w:autoSpaceDE w:val="0"/>
-        <w:autoSpaceDN w:val="0"/>
-        <w:adjustRightInd w:val="0"/>
-        <w:spacing w:after="0" w:line="240" w:lineRule="auto"/>
-        <w:ind w:left="630"/>
         <w:rPr>
           <w:rFonts w:ascii="Helvetica" w:hAnsi="Helvetica" w:cs="Helvetica"/>
           <w:b/>
@@ -3046,6 +2996,16 @@
           <w:szCs w:val="24"/>
         </w:rPr>
       </w:pPr>
+      <w:r>
+        <w:rPr>
+          <w:rFonts w:ascii="Helvetica" w:hAnsi="Helvetica" w:cs="Helvetica"/>
+          <w:b/>
+          <w:bCs/>
+          <w:sz w:val="24"/>
+          <w:szCs w:val="24"/>
+        </w:rPr>
+        <w:br w:type="page"/>
+      </w:r>
     </w:p>
     <w:p>
       <w:pPr>
@@ -3081,6 +3041,7 @@
           <w:sz w:val="24"/>
           <w:szCs w:val="24"/>
         </w:rPr>
+        <w:lastRenderedPageBreak/>
         <w:t>@</w:t>
       </w:r>
       <w:proofErr w:type="spellStart"/>
@@ -3178,24 +3139,13 @@
         </w:rPr>
         <w:t xml:space="preserve"> methods </w:t>
       </w:r>
-      <w:bookmarkStart w:id="2" w:name="_GoBack"/>
-      <w:bookmarkEnd w:id="2"/>
-      <w:r>
-        <w:rPr>
-          <w:rFonts w:ascii="Helvetica" w:hAnsi="Helvetica" w:cs="Helvetica"/>
-          <w:sz w:val="24"/>
-          <w:szCs w:val="24"/>
-        </w:rPr>
-        <w:t xml:space="preserve">with no parameters and </w:t>
-      </w:r>
-      <w:r>
-        <w:rPr>
-          <w:rFonts w:ascii="Helvetica" w:hAnsi="Helvetica" w:cs="Helvetica"/>
-          <w:sz w:val="24"/>
-          <w:szCs w:val="24"/>
-        </w:rPr>
-        <w:lastRenderedPageBreak/>
-        <w:t xml:space="preserve">a </w:t>
+      <w:r>
+        <w:rPr>
+          <w:rFonts w:ascii="Helvetica" w:hAnsi="Helvetica" w:cs="Helvetica"/>
+          <w:sz w:val="24"/>
+          <w:szCs w:val="24"/>
+        </w:rPr>
+        <w:t xml:space="preserve">with no parameters and a </w:t>
       </w:r>
       <w:r>
         <w:rPr>
@@ -4257,6 +4207,8 @@
         </w:rPr>
         <w:t>. If not annotated with this, default value is 0.</w:t>
       </w:r>
+      <w:bookmarkStart w:id="2" w:name="_GoBack"/>
+      <w:bookmarkEnd w:id="2"/>
     </w:p>
     <w:sectPr>
       <w:pgSz w:w="12240" w:h="15840"/>

</xml_diff>

<commit_message>
Added info about the Resources class to Manual.docx
</commit_message>
<xml_diff>
--- a/documentation/Manual.docx
+++ b/documentation/Manual.docx
@@ -548,25 +548,7 @@
           <w:sz w:val="24"/>
           <w:szCs w:val="24"/>
         </w:rPr>
-        <w:t xml:space="preserve"> </w:t>
-      </w:r>
-      <w:proofErr w:type="gramStart"/>
-      <w:r>
-        <w:rPr>
-          <w:rFonts w:ascii="Helvetica" w:hAnsi="Helvetica" w:cs="Helvetica"/>
-          <w:sz w:val="24"/>
-          <w:szCs w:val="24"/>
-        </w:rPr>
-        <w:t>stands</w:t>
-      </w:r>
-      <w:proofErr w:type="gramEnd"/>
-      <w:r>
-        <w:rPr>
-          <w:rFonts w:ascii="Helvetica" w:hAnsi="Helvetica" w:cs="Helvetica"/>
-          <w:sz w:val="24"/>
-          <w:szCs w:val="24"/>
-        </w:rPr>
-        <w:t xml:space="preserve"> for LAnguage Processor &amp; Synthesizer. It can be referred to as the LAPS system, the LAPS library, or, simply LAPS. The purpose of this software is to be an accessible, student-friendly alternative to a standard compiler compiler, such as PLCC or YACC. </w:t>
+        <w:t xml:space="preserve"> stands for LAnguage Processor &amp; Synthesizer. It can be referred to as the LAPS system, the LAPS library, or, simply LAPS. The purpose of this software is to be an accessible, student-friendly alternative to a standard compiler compiler, such as PLCC or YACC. </w:t>
       </w:r>
       <w:r>
         <w:rPr>
@@ -646,449 +628,9 @@
           <w:sz w:val="28"/>
           <w:szCs w:val="28"/>
         </w:rPr>
-        <w:t>Getting Started with LAPS</w:t>
-      </w:r>
-    </w:p>
-    <w:p>
-      <w:pPr>
-        <w:pStyle w:val="ListParagraph"/>
-        <w:widowControl w:val="0"/>
-        <w:tabs>
-          <w:tab w:val="left" w:pos="720"/>
-          <w:tab w:val="left" w:pos="1440"/>
-          <w:tab w:val="left" w:pos="2160"/>
-          <w:tab w:val="left" w:pos="2880"/>
-          <w:tab w:val="left" w:pos="3600"/>
-          <w:tab w:val="left" w:pos="4320"/>
-          <w:tab w:val="left" w:pos="5040"/>
-          <w:tab w:val="left" w:pos="5760"/>
-          <w:tab w:val="left" w:pos="6480"/>
-          <w:tab w:val="left" w:pos="7200"/>
-          <w:tab w:val="left" w:pos="7920"/>
-          <w:tab w:val="left" w:pos="8640"/>
-        </w:tabs>
-        <w:autoSpaceDE w:val="0"/>
-        <w:autoSpaceDN w:val="0"/>
-        <w:adjustRightInd w:val="0"/>
-        <w:spacing w:after="0" w:line="240" w:lineRule="auto"/>
-        <w:ind w:left="360"/>
-        <w:rPr>
-          <w:rFonts w:ascii="Helvetica" w:hAnsi="Helvetica" w:cs="Helvetica"/>
-          <w:sz w:val="24"/>
-          <w:szCs w:val="24"/>
-        </w:rPr>
-      </w:pPr>
-      <w:r>
-        <w:rPr>
-          <w:rFonts w:ascii="Helvetica" w:hAnsi="Helvetica" w:cs="Helvetica"/>
-          <w:sz w:val="24"/>
-          <w:szCs w:val="24"/>
-        </w:rPr>
-        <w:t xml:space="preserve">LAPS </w:t>
-      </w:r>
-      <w:proofErr w:type="gramStart"/>
-      <w:r>
-        <w:rPr>
-          <w:rFonts w:ascii="Helvetica" w:hAnsi="Helvetica" w:cs="Helvetica"/>
-          <w:sz w:val="24"/>
-          <w:szCs w:val="24"/>
-        </w:rPr>
-        <w:t>takes</w:t>
-      </w:r>
-      <w:proofErr w:type="gramEnd"/>
-      <w:r>
-        <w:rPr>
-          <w:rFonts w:ascii="Helvetica" w:hAnsi="Helvetica" w:cs="Helvetica"/>
-          <w:sz w:val="24"/>
-          <w:szCs w:val="24"/>
-        </w:rPr>
-        <w:t xml:space="preserve"> advantage of annotations, reflection, </w:t>
-      </w:r>
-      <w:r>
-        <w:rPr>
-          <w:rFonts w:ascii="Helvetica" w:hAnsi="Helvetica" w:cs="Helvetica"/>
-          <w:sz w:val="24"/>
-          <w:szCs w:val="24"/>
-        </w:rPr>
-        <w:t xml:space="preserve">and </w:t>
-      </w:r>
-      <w:r>
-        <w:rPr>
-          <w:rFonts w:ascii="Helvetica" w:hAnsi="Helvetica" w:cs="Helvetica"/>
-          <w:sz w:val="24"/>
-          <w:szCs w:val="24"/>
-        </w:rPr>
-        <w:t xml:space="preserve">class loading in Java to enable developers to write their own Java classes </w:t>
-      </w:r>
-      <w:r>
-        <w:rPr>
-          <w:rFonts w:ascii="Helvetica" w:hAnsi="Helvetica" w:cs="Helvetica"/>
-          <w:sz w:val="24"/>
-          <w:szCs w:val="24"/>
-        </w:rPr>
-        <w:t xml:space="preserve">which can be interpreted as </w:t>
-      </w:r>
-      <w:r>
-        <w:rPr>
-          <w:rFonts w:ascii="Helvetica" w:hAnsi="Helvetica" w:cs="Helvetica"/>
-          <w:sz w:val="24"/>
-          <w:szCs w:val="24"/>
-        </w:rPr>
-        <w:t xml:space="preserve">a language specification. To define a language, there needs to be a </w:t>
-      </w:r>
-      <w:r>
-        <w:rPr>
-          <w:rFonts w:ascii="Helvetica" w:hAnsi="Helvetica" w:cs="Helvetica"/>
-          <w:sz w:val="24"/>
-          <w:szCs w:val="24"/>
-        </w:rPr>
-        <w:t>set of tokens</w:t>
-      </w:r>
-      <w:r>
-        <w:rPr>
-          <w:rFonts w:ascii="Helvetica" w:hAnsi="Helvetica" w:cs="Helvetica"/>
-          <w:sz w:val="24"/>
-          <w:szCs w:val="24"/>
-        </w:rPr>
-        <w:t xml:space="preserve"> (lexemes)</w:t>
-      </w:r>
-      <w:r>
-        <w:rPr>
-          <w:rFonts w:ascii="Helvetica" w:hAnsi="Helvetica" w:cs="Helvetica"/>
-          <w:sz w:val="24"/>
-          <w:szCs w:val="24"/>
-        </w:rPr>
-        <w:t xml:space="preserve"> defined using regular expressions for lexical analysis, a context-free grammar in terms of those tokens for syntactic analysis, and an executable portion to </w:t>
-      </w:r>
-      <w:r>
-        <w:rPr>
-          <w:rFonts w:ascii="Helvetica" w:hAnsi="Helvetica" w:cs="Helvetica"/>
-          <w:sz w:val="24"/>
-          <w:szCs w:val="24"/>
-        </w:rPr>
-        <w:t>process</w:t>
-      </w:r>
-      <w:r>
-        <w:rPr>
-          <w:rFonts w:ascii="Helvetica" w:hAnsi="Helvetica" w:cs="Helvetica"/>
-          <w:sz w:val="24"/>
-          <w:szCs w:val="24"/>
-        </w:rPr>
-        <w:t xml:space="preserve"> the </w:t>
-      </w:r>
-      <w:r>
-        <w:rPr>
-          <w:rFonts w:ascii="Helvetica" w:hAnsi="Helvetica" w:cs="Helvetica"/>
-          <w:sz w:val="24"/>
-          <w:szCs w:val="24"/>
-        </w:rPr>
-        <w:t>abstract syntax tree (AST)</w:t>
-      </w:r>
-      <w:r>
-        <w:rPr>
-          <w:rFonts w:ascii="Helvetica" w:hAnsi="Helvetica" w:cs="Helvetica"/>
-          <w:sz w:val="24"/>
-          <w:szCs w:val="24"/>
-        </w:rPr>
-        <w:t xml:space="preserve"> during semantic analysis.</w:t>
-      </w:r>
-      <w:r>
-        <w:rPr>
-          <w:rFonts w:ascii="Helvetica" w:hAnsi="Helvetica" w:cs="Helvetica"/>
-          <w:sz w:val="24"/>
-          <w:szCs w:val="24"/>
-        </w:rPr>
-        <w:t xml:space="preserve"> </w:t>
-      </w:r>
-    </w:p>
-    <w:p>
-      <w:pPr>
-        <w:pStyle w:val="ListParagraph"/>
-        <w:widowControl w:val="0"/>
-        <w:tabs>
-          <w:tab w:val="left" w:pos="720"/>
-          <w:tab w:val="left" w:pos="1440"/>
-          <w:tab w:val="left" w:pos="2160"/>
-          <w:tab w:val="left" w:pos="2880"/>
-          <w:tab w:val="left" w:pos="3600"/>
-          <w:tab w:val="left" w:pos="4320"/>
-          <w:tab w:val="left" w:pos="5040"/>
-          <w:tab w:val="left" w:pos="5760"/>
-          <w:tab w:val="left" w:pos="6480"/>
-          <w:tab w:val="left" w:pos="7200"/>
-          <w:tab w:val="left" w:pos="7920"/>
-          <w:tab w:val="left" w:pos="8640"/>
-        </w:tabs>
-        <w:autoSpaceDE w:val="0"/>
-        <w:autoSpaceDN w:val="0"/>
-        <w:adjustRightInd w:val="0"/>
-        <w:spacing w:after="0" w:line="240" w:lineRule="auto"/>
-        <w:ind w:left="360"/>
-        <w:rPr>
-          <w:rFonts w:ascii="Helvetica" w:hAnsi="Helvetica" w:cs="Helvetica"/>
-          <w:sz w:val="24"/>
-          <w:szCs w:val="24"/>
-        </w:rPr>
-      </w:pPr>
-    </w:p>
-    <w:p>
-      <w:pPr>
-        <w:pStyle w:val="ListParagraph"/>
-        <w:widowControl w:val="0"/>
-        <w:tabs>
-          <w:tab w:val="left" w:pos="720"/>
-          <w:tab w:val="left" w:pos="2160"/>
-          <w:tab w:val="left" w:pos="2880"/>
-          <w:tab w:val="left" w:pos="3600"/>
-          <w:tab w:val="left" w:pos="4320"/>
-          <w:tab w:val="left" w:pos="5040"/>
-          <w:tab w:val="left" w:pos="5760"/>
-          <w:tab w:val="left" w:pos="6480"/>
-          <w:tab w:val="left" w:pos="7200"/>
-          <w:tab w:val="left" w:pos="7920"/>
-          <w:tab w:val="left" w:pos="8640"/>
-        </w:tabs>
-        <w:autoSpaceDE w:val="0"/>
-        <w:autoSpaceDN w:val="0"/>
-        <w:adjustRightInd w:val="0"/>
-        <w:spacing w:after="0" w:line="240" w:lineRule="auto"/>
-        <w:ind w:left="360"/>
-        <w:rPr>
-          <w:rFonts w:ascii="Helvetica" w:hAnsi="Helvetica" w:cs="Helvetica"/>
-          <w:b/>
-          <w:bCs/>
-          <w:sz w:val="24"/>
-          <w:szCs w:val="24"/>
-        </w:rPr>
-      </w:pPr>
-      <w:r>
-        <w:rPr>
-          <w:rFonts w:ascii="Helvetica" w:hAnsi="Helvetica" w:cs="Helvetica"/>
-          <w:b/>
-          <w:bCs/>
-          <w:sz w:val="24"/>
-          <w:szCs w:val="24"/>
-        </w:rPr>
-        <w:t>First Steps</w:t>
-      </w:r>
-    </w:p>
-    <w:p>
-      <w:pPr>
-        <w:pStyle w:val="ListParagraph"/>
-        <w:widowControl w:val="0"/>
-        <w:tabs>
-          <w:tab w:val="left" w:pos="720"/>
-          <w:tab w:val="left" w:pos="1440"/>
-          <w:tab w:val="left" w:pos="2160"/>
-          <w:tab w:val="left" w:pos="2880"/>
-          <w:tab w:val="left" w:pos="3600"/>
-          <w:tab w:val="left" w:pos="4320"/>
-          <w:tab w:val="left" w:pos="5040"/>
-          <w:tab w:val="left" w:pos="5760"/>
-          <w:tab w:val="left" w:pos="6480"/>
-          <w:tab w:val="left" w:pos="7200"/>
-          <w:tab w:val="left" w:pos="7920"/>
-          <w:tab w:val="left" w:pos="8640"/>
-        </w:tabs>
-        <w:autoSpaceDE w:val="0"/>
-        <w:autoSpaceDN w:val="0"/>
-        <w:adjustRightInd w:val="0"/>
-        <w:spacing w:after="0" w:line="240" w:lineRule="auto"/>
-        <w:ind w:left="630"/>
-        <w:rPr>
-          <w:rFonts w:ascii="Helvetica" w:hAnsi="Helvetica" w:cs="Helvetica"/>
-          <w:sz w:val="24"/>
-          <w:szCs w:val="24"/>
-        </w:rPr>
-      </w:pPr>
-      <w:r>
-        <w:rPr>
-          <w:rFonts w:ascii="Helvetica" w:hAnsi="Helvetica" w:cs="Helvetica"/>
-          <w:sz w:val="24"/>
-          <w:szCs w:val="24"/>
-        </w:rPr>
-        <w:t>The first thing that needs to take place is annotating a Java class with @</w:t>
-      </w:r>
-      <w:proofErr w:type="spellStart"/>
-      <w:r>
-        <w:rPr>
-          <w:rFonts w:ascii="Helvetica" w:hAnsi="Helvetica" w:cs="Helvetica"/>
-          <w:sz w:val="24"/>
-          <w:szCs w:val="24"/>
-        </w:rPr>
-        <w:t>GrammarRule</w:t>
-      </w:r>
-      <w:proofErr w:type="spellEnd"/>
-      <w:r>
-        <w:rPr>
-          <w:rFonts w:ascii="Helvetica" w:hAnsi="Helvetica" w:cs="Helvetica"/>
-          <w:sz w:val="24"/>
-          <w:szCs w:val="24"/>
-        </w:rPr>
-        <w:t xml:space="preserve"> to tell the LAPS system that the class is indeed intended to contain a definition for the </w:t>
-      </w:r>
-      <w:r>
-        <w:rPr>
-          <w:rFonts w:ascii="Helvetica" w:hAnsi="Helvetica" w:cs="Helvetica"/>
-          <w:sz w:val="24"/>
-          <w:szCs w:val="24"/>
-        </w:rPr>
-        <w:t xml:space="preserve">context-free grammar. Once that is done, public constructors will now represent acceptable sequences of tokens and other grammar rules. In addition, anything annotated with @Token LAPS will attempt to interpret as an uncompiled Java regular expression pattern. These token types can be accessed from your constructor grammar rule definitions by accepting a String type with the </w:t>
-      </w:r>
-      <w:r>
-        <w:rPr>
-          <w:rFonts w:ascii="Helvetica" w:hAnsi="Helvetica" w:cs="Helvetica"/>
-          <w:sz w:val="24"/>
-          <w:szCs w:val="24"/>
-        </w:rPr>
-        <w:t xml:space="preserve">name of the field or method which defined them. </w:t>
-      </w:r>
-    </w:p>
-    <w:p>
-      <w:pPr>
-        <w:pStyle w:val="ListParagraph"/>
-        <w:widowControl w:val="0"/>
-        <w:tabs>
-          <w:tab w:val="left" w:pos="720"/>
-          <w:tab w:val="left" w:pos="1440"/>
-          <w:tab w:val="left" w:pos="2160"/>
-          <w:tab w:val="left" w:pos="2880"/>
-          <w:tab w:val="left" w:pos="3600"/>
-          <w:tab w:val="left" w:pos="4320"/>
-          <w:tab w:val="left" w:pos="5040"/>
-          <w:tab w:val="left" w:pos="5760"/>
-          <w:tab w:val="left" w:pos="6480"/>
-          <w:tab w:val="left" w:pos="7200"/>
-          <w:tab w:val="left" w:pos="7920"/>
-          <w:tab w:val="left" w:pos="8640"/>
-        </w:tabs>
-        <w:autoSpaceDE w:val="0"/>
-        <w:autoSpaceDN w:val="0"/>
-        <w:adjustRightInd w:val="0"/>
-        <w:spacing w:after="0" w:line="240" w:lineRule="auto"/>
-        <w:ind w:left="630"/>
-        <w:rPr>
-          <w:rFonts w:ascii="Helvetica" w:hAnsi="Helvetica" w:cs="Helvetica"/>
-          <w:sz w:val="24"/>
-          <w:szCs w:val="24"/>
-        </w:rPr>
-      </w:pPr>
-      <w:r>
-        <w:rPr>
-          <w:rFonts w:ascii="Helvetica" w:hAnsi="Helvetica" w:cs="Helvetica"/>
-          <w:sz w:val="24"/>
-          <w:szCs w:val="24"/>
-        </w:rPr>
-        <w:t>See Calculator.java for a simple example.</w:t>
-      </w:r>
-    </w:p>
-    <w:p>
-      <w:pPr>
-        <w:pStyle w:val="ListParagraph"/>
-        <w:widowControl w:val="0"/>
-        <w:tabs>
-          <w:tab w:val="left" w:pos="720"/>
-          <w:tab w:val="left" w:pos="1440"/>
-          <w:tab w:val="left" w:pos="2160"/>
-          <w:tab w:val="left" w:pos="2880"/>
-          <w:tab w:val="left" w:pos="3600"/>
-          <w:tab w:val="left" w:pos="4320"/>
-          <w:tab w:val="left" w:pos="5040"/>
-          <w:tab w:val="left" w:pos="5760"/>
-          <w:tab w:val="left" w:pos="6480"/>
-          <w:tab w:val="left" w:pos="7200"/>
-          <w:tab w:val="left" w:pos="7920"/>
-          <w:tab w:val="left" w:pos="8640"/>
-        </w:tabs>
-        <w:autoSpaceDE w:val="0"/>
-        <w:autoSpaceDN w:val="0"/>
-        <w:adjustRightInd w:val="0"/>
-        <w:spacing w:after="0" w:line="240" w:lineRule="auto"/>
-        <w:ind w:left="630"/>
-        <w:rPr>
-          <w:rFonts w:ascii="Helvetica" w:hAnsi="Helvetica" w:cs="Helvetica"/>
-          <w:sz w:val="24"/>
-          <w:szCs w:val="24"/>
-        </w:rPr>
-      </w:pPr>
-      <w:r>
-        <w:rPr>
-          <w:rFonts w:ascii="Helvetica" w:hAnsi="Helvetica" w:cs="Helvetica"/>
-          <w:sz w:val="24"/>
-          <w:szCs w:val="24"/>
-        </w:rPr>
-        <w:t>See the Annotations section for more information on how tokens types are interpreted</w:t>
-      </w:r>
-      <w:r>
-        <w:rPr>
-          <w:rFonts w:ascii="Helvetica" w:hAnsi="Helvetica" w:cs="Helvetica"/>
-          <w:sz w:val="24"/>
-          <w:szCs w:val="24"/>
-        </w:rPr>
-        <w:t xml:space="preserve"> by LAPS</w:t>
-      </w:r>
-      <w:r>
-        <w:rPr>
-          <w:rFonts w:ascii="Helvetica" w:hAnsi="Helvetica" w:cs="Helvetica"/>
-          <w:sz w:val="24"/>
-          <w:szCs w:val="24"/>
-        </w:rPr>
-        <w:t>.</w:t>
-      </w:r>
-    </w:p>
-    <w:p>
-      <w:pPr>
-        <w:pStyle w:val="ListParagraph"/>
-        <w:widowControl w:val="0"/>
-        <w:tabs>
-          <w:tab w:val="left" w:pos="720"/>
-          <w:tab w:val="left" w:pos="1440"/>
-          <w:tab w:val="left" w:pos="2160"/>
-          <w:tab w:val="left" w:pos="2880"/>
-          <w:tab w:val="left" w:pos="3600"/>
-          <w:tab w:val="left" w:pos="4320"/>
-          <w:tab w:val="left" w:pos="5040"/>
-          <w:tab w:val="left" w:pos="5760"/>
-          <w:tab w:val="left" w:pos="6480"/>
-          <w:tab w:val="left" w:pos="7200"/>
-          <w:tab w:val="left" w:pos="7920"/>
-          <w:tab w:val="left" w:pos="8640"/>
-        </w:tabs>
-        <w:autoSpaceDE w:val="0"/>
-        <w:autoSpaceDN w:val="0"/>
-        <w:adjustRightInd w:val="0"/>
-        <w:spacing w:after="0" w:line="240" w:lineRule="auto"/>
-        <w:ind w:left="0"/>
-        <w:rPr>
-          <w:rFonts w:ascii="Helvetica" w:hAnsi="Helvetica" w:cs="Helvetica"/>
-          <w:sz w:val="24"/>
-          <w:szCs w:val="24"/>
-        </w:rPr>
-      </w:pPr>
-    </w:p>
-    <w:p>
-      <w:pPr>
-        <w:pStyle w:val="ListParagraph"/>
-        <w:widowControl w:val="0"/>
-        <w:tabs>
-          <w:tab w:val="left" w:pos="720"/>
-          <w:tab w:val="left" w:pos="1440"/>
-          <w:tab w:val="left" w:pos="2160"/>
-          <w:tab w:val="left" w:pos="2880"/>
-          <w:tab w:val="left" w:pos="3600"/>
-          <w:tab w:val="left" w:pos="4320"/>
-          <w:tab w:val="left" w:pos="5040"/>
-          <w:tab w:val="left" w:pos="5760"/>
-          <w:tab w:val="left" w:pos="6480"/>
-          <w:tab w:val="left" w:pos="7200"/>
-          <w:tab w:val="left" w:pos="7920"/>
-          <w:tab w:val="left" w:pos="8640"/>
-        </w:tabs>
-        <w:autoSpaceDE w:val="0"/>
-        <w:autoSpaceDN w:val="0"/>
-        <w:adjustRightInd w:val="0"/>
-        <w:spacing w:after="0" w:line="240" w:lineRule="auto"/>
-        <w:ind w:left="0"/>
+        <w:t xml:space="preserve">Project </w:t>
+      </w:r>
+      <w:r>
         <w:rPr>
           <w:rFonts w:ascii="Helvetica" w:hAnsi="Helvetica" w:cs="Helvetica"/>
           <w:b/>
@@ -1096,8 +638,381 @@
           <w:sz w:val="28"/>
           <w:szCs w:val="28"/>
         </w:rPr>
-      </w:pPr>
-      <w:r>
+        <w:t>Goals</w:t>
+      </w:r>
+    </w:p>
+    <w:p>
+      <w:pPr>
+        <w:pStyle w:val="ListParagraph"/>
+        <w:widowControl w:val="0"/>
+        <w:tabs>
+          <w:tab w:val="left" w:pos="720"/>
+          <w:tab w:val="left" w:pos="2160"/>
+          <w:tab w:val="left" w:pos="2880"/>
+          <w:tab w:val="left" w:pos="3600"/>
+          <w:tab w:val="left" w:pos="4320"/>
+          <w:tab w:val="left" w:pos="5040"/>
+          <w:tab w:val="left" w:pos="5760"/>
+          <w:tab w:val="left" w:pos="6480"/>
+          <w:tab w:val="left" w:pos="7200"/>
+          <w:tab w:val="left" w:pos="7920"/>
+          <w:tab w:val="left" w:pos="8640"/>
+        </w:tabs>
+        <w:autoSpaceDE w:val="0"/>
+        <w:autoSpaceDN w:val="0"/>
+        <w:adjustRightInd w:val="0"/>
+        <w:spacing w:after="0" w:line="240" w:lineRule="auto"/>
+        <w:ind w:left="360"/>
+        <w:rPr>
+          <w:rFonts w:ascii="Helvetica" w:hAnsi="Helvetica" w:cs="Helvetica"/>
+          <w:b/>
+          <w:bCs/>
+          <w:sz w:val="24"/>
+          <w:szCs w:val="24"/>
+        </w:rPr>
+      </w:pPr>
+      <w:r>
+        <w:rPr>
+          <w:rFonts w:ascii="Helvetica" w:hAnsi="Helvetica" w:cs="Helvetica"/>
+          <w:b/>
+          <w:bCs/>
+          <w:sz w:val="24"/>
+          <w:szCs w:val="24"/>
+        </w:rPr>
+        <w:t>Clear and Well-Documented</w:t>
+      </w:r>
+    </w:p>
+    <w:p>
+      <w:pPr>
+        <w:pStyle w:val="ListParagraph"/>
+        <w:widowControl w:val="0"/>
+        <w:tabs>
+          <w:tab w:val="left" w:pos="720"/>
+          <w:tab w:val="left" w:pos="1440"/>
+          <w:tab w:val="left" w:pos="2160"/>
+          <w:tab w:val="left" w:pos="2880"/>
+          <w:tab w:val="left" w:pos="3600"/>
+          <w:tab w:val="left" w:pos="4320"/>
+          <w:tab w:val="left" w:pos="5040"/>
+          <w:tab w:val="left" w:pos="5760"/>
+          <w:tab w:val="left" w:pos="6480"/>
+          <w:tab w:val="left" w:pos="7200"/>
+          <w:tab w:val="left" w:pos="7920"/>
+          <w:tab w:val="left" w:pos="8640"/>
+        </w:tabs>
+        <w:autoSpaceDE w:val="0"/>
+        <w:autoSpaceDN w:val="0"/>
+        <w:adjustRightInd w:val="0"/>
+        <w:spacing w:after="0" w:line="240" w:lineRule="auto"/>
+        <w:ind w:left="630"/>
+        <w:rPr>
+          <w:rFonts w:ascii="Helvetica" w:hAnsi="Helvetica" w:cs="Helvetica"/>
+          <w:sz w:val="24"/>
+          <w:szCs w:val="24"/>
+        </w:rPr>
+      </w:pPr>
+      <w:r>
+        <w:rPr>
+          <w:rFonts w:ascii="Helvetica" w:hAnsi="Helvetica" w:cs="Helvetica"/>
+          <w:sz w:val="24"/>
+          <w:szCs w:val="24"/>
+        </w:rPr>
+        <w:t xml:space="preserve">This software is free and open source, so we encourage contributions and constructive criticism. To aid this mentality, clear and well-documented code is a must. This includes the use of meaningful function and variable names, JavaDoc compliant comments, and easy to follow code. </w:t>
+      </w:r>
+    </w:p>
+    <w:p>
+      <w:pPr>
+        <w:widowControl w:val="0"/>
+        <w:tabs>
+          <w:tab w:val="left" w:pos="720"/>
+          <w:tab w:val="left" w:pos="1440"/>
+          <w:tab w:val="left" w:pos="2160"/>
+          <w:tab w:val="left" w:pos="2880"/>
+          <w:tab w:val="left" w:pos="3600"/>
+          <w:tab w:val="left" w:pos="4320"/>
+          <w:tab w:val="left" w:pos="5040"/>
+          <w:tab w:val="left" w:pos="5760"/>
+          <w:tab w:val="left" w:pos="6480"/>
+          <w:tab w:val="left" w:pos="7200"/>
+          <w:tab w:val="left" w:pos="7920"/>
+          <w:tab w:val="left" w:pos="8640"/>
+        </w:tabs>
+        <w:autoSpaceDE w:val="0"/>
+        <w:autoSpaceDN w:val="0"/>
+        <w:adjustRightInd w:val="0"/>
+        <w:spacing w:after="0" w:line="240" w:lineRule="auto"/>
+        <w:rPr>
+          <w:rFonts w:ascii="Helvetica" w:hAnsi="Helvetica" w:cs="Helvetica"/>
+          <w:sz w:val="24"/>
+          <w:szCs w:val="24"/>
+        </w:rPr>
+      </w:pPr>
+    </w:p>
+    <w:p>
+      <w:pPr>
+        <w:pStyle w:val="ListParagraph"/>
+        <w:widowControl w:val="0"/>
+        <w:tabs>
+          <w:tab w:val="left" w:pos="720"/>
+          <w:tab w:val="left" w:pos="2160"/>
+          <w:tab w:val="left" w:pos="2880"/>
+          <w:tab w:val="left" w:pos="3600"/>
+          <w:tab w:val="left" w:pos="4320"/>
+          <w:tab w:val="left" w:pos="5040"/>
+          <w:tab w:val="left" w:pos="5760"/>
+          <w:tab w:val="left" w:pos="6480"/>
+          <w:tab w:val="left" w:pos="7200"/>
+          <w:tab w:val="left" w:pos="7920"/>
+          <w:tab w:val="left" w:pos="8640"/>
+        </w:tabs>
+        <w:autoSpaceDE w:val="0"/>
+        <w:autoSpaceDN w:val="0"/>
+        <w:adjustRightInd w:val="0"/>
+        <w:spacing w:after="0" w:line="240" w:lineRule="auto"/>
+        <w:ind w:left="360"/>
+        <w:rPr>
+          <w:rFonts w:ascii="Helvetica" w:hAnsi="Helvetica" w:cs="Helvetica"/>
+          <w:b/>
+          <w:bCs/>
+          <w:sz w:val="24"/>
+          <w:szCs w:val="24"/>
+        </w:rPr>
+      </w:pPr>
+      <w:r>
+        <w:rPr>
+          <w:rFonts w:ascii="Helvetica" w:hAnsi="Helvetica" w:cs="Helvetica"/>
+          <w:b/>
+          <w:bCs/>
+          <w:sz w:val="24"/>
+          <w:szCs w:val="24"/>
+        </w:rPr>
+        <w:t>Modular</w:t>
+      </w:r>
+    </w:p>
+    <w:p>
+      <w:pPr>
+        <w:pStyle w:val="ListParagraph"/>
+        <w:widowControl w:val="0"/>
+        <w:tabs>
+          <w:tab w:val="left" w:pos="720"/>
+          <w:tab w:val="left" w:pos="1440"/>
+          <w:tab w:val="left" w:pos="2160"/>
+          <w:tab w:val="left" w:pos="2880"/>
+          <w:tab w:val="left" w:pos="3600"/>
+          <w:tab w:val="left" w:pos="4320"/>
+          <w:tab w:val="left" w:pos="5040"/>
+          <w:tab w:val="left" w:pos="5760"/>
+          <w:tab w:val="left" w:pos="6480"/>
+          <w:tab w:val="left" w:pos="7200"/>
+          <w:tab w:val="left" w:pos="7920"/>
+          <w:tab w:val="left" w:pos="8640"/>
+        </w:tabs>
+        <w:autoSpaceDE w:val="0"/>
+        <w:autoSpaceDN w:val="0"/>
+        <w:adjustRightInd w:val="0"/>
+        <w:spacing w:after="0" w:line="240" w:lineRule="auto"/>
+        <w:ind w:left="630"/>
+        <w:rPr>
+          <w:rFonts w:ascii="Helvetica" w:hAnsi="Helvetica" w:cs="Helvetica"/>
+          <w:sz w:val="24"/>
+          <w:szCs w:val="24"/>
+        </w:rPr>
+      </w:pPr>
+      <w:r>
+        <w:rPr>
+          <w:rFonts w:ascii="Helvetica" w:hAnsi="Helvetica" w:cs="Helvetica"/>
+          <w:sz w:val="24"/>
+          <w:szCs w:val="24"/>
+        </w:rPr>
+        <w:t>To allow this software to potentially serve more than its original purpose, modularity is a necessity. This means files should be meaningfully separated with minimal dependencies. An added benefit of this goal is that additional features are much less likely to break current features.</w:t>
+      </w:r>
+    </w:p>
+    <w:p>
+      <w:pPr>
+        <w:widowControl w:val="0"/>
+        <w:tabs>
+          <w:tab w:val="left" w:pos="720"/>
+          <w:tab w:val="left" w:pos="1440"/>
+          <w:tab w:val="left" w:pos="2160"/>
+          <w:tab w:val="left" w:pos="2880"/>
+          <w:tab w:val="left" w:pos="3600"/>
+          <w:tab w:val="left" w:pos="4320"/>
+          <w:tab w:val="left" w:pos="5040"/>
+          <w:tab w:val="left" w:pos="5760"/>
+          <w:tab w:val="left" w:pos="6480"/>
+          <w:tab w:val="left" w:pos="7200"/>
+          <w:tab w:val="left" w:pos="7920"/>
+          <w:tab w:val="left" w:pos="8640"/>
+        </w:tabs>
+        <w:autoSpaceDE w:val="0"/>
+        <w:autoSpaceDN w:val="0"/>
+        <w:adjustRightInd w:val="0"/>
+        <w:spacing w:after="0" w:line="240" w:lineRule="auto"/>
+        <w:rPr>
+          <w:rFonts w:ascii="Helvetica" w:hAnsi="Helvetica" w:cs="Helvetica"/>
+          <w:sz w:val="24"/>
+          <w:szCs w:val="24"/>
+        </w:rPr>
+      </w:pPr>
+    </w:p>
+    <w:p>
+      <w:pPr>
+        <w:pStyle w:val="ListParagraph"/>
+        <w:widowControl w:val="0"/>
+        <w:tabs>
+          <w:tab w:val="left" w:pos="720"/>
+          <w:tab w:val="left" w:pos="2160"/>
+          <w:tab w:val="left" w:pos="2880"/>
+          <w:tab w:val="left" w:pos="3600"/>
+          <w:tab w:val="left" w:pos="4320"/>
+          <w:tab w:val="left" w:pos="5040"/>
+          <w:tab w:val="left" w:pos="5760"/>
+          <w:tab w:val="left" w:pos="6480"/>
+          <w:tab w:val="left" w:pos="7200"/>
+          <w:tab w:val="left" w:pos="7920"/>
+          <w:tab w:val="left" w:pos="8640"/>
+        </w:tabs>
+        <w:autoSpaceDE w:val="0"/>
+        <w:autoSpaceDN w:val="0"/>
+        <w:adjustRightInd w:val="0"/>
+        <w:spacing w:after="0" w:line="240" w:lineRule="auto"/>
+        <w:ind w:left="360"/>
+        <w:rPr>
+          <w:rFonts w:ascii="Helvetica" w:hAnsi="Helvetica" w:cs="Helvetica"/>
+          <w:b/>
+          <w:bCs/>
+          <w:sz w:val="24"/>
+          <w:szCs w:val="24"/>
+        </w:rPr>
+      </w:pPr>
+      <w:r>
+        <w:rPr>
+          <w:rFonts w:ascii="Helvetica" w:hAnsi="Helvetica" w:cs="Helvetica"/>
+          <w:b/>
+          <w:bCs/>
+          <w:sz w:val="24"/>
+          <w:szCs w:val="24"/>
+        </w:rPr>
+        <w:t>Debugging and IDE Support</w:t>
+      </w:r>
+    </w:p>
+    <w:p>
+      <w:pPr>
+        <w:pStyle w:val="ListParagraph"/>
+        <w:widowControl w:val="0"/>
+        <w:tabs>
+          <w:tab w:val="left" w:pos="720"/>
+          <w:tab w:val="left" w:pos="1440"/>
+          <w:tab w:val="left" w:pos="2160"/>
+          <w:tab w:val="left" w:pos="2880"/>
+          <w:tab w:val="left" w:pos="3600"/>
+          <w:tab w:val="left" w:pos="4320"/>
+          <w:tab w:val="left" w:pos="5040"/>
+          <w:tab w:val="left" w:pos="5760"/>
+          <w:tab w:val="left" w:pos="6480"/>
+          <w:tab w:val="left" w:pos="7200"/>
+          <w:tab w:val="left" w:pos="7920"/>
+          <w:tab w:val="left" w:pos="8640"/>
+        </w:tabs>
+        <w:autoSpaceDE w:val="0"/>
+        <w:autoSpaceDN w:val="0"/>
+        <w:adjustRightInd w:val="0"/>
+        <w:spacing w:after="0" w:line="240" w:lineRule="auto"/>
+        <w:ind w:left="630"/>
+        <w:rPr>
+          <w:rFonts w:ascii="Helvetica" w:hAnsi="Helvetica" w:cs="Helvetica"/>
+          <w:sz w:val="24"/>
+          <w:szCs w:val="24"/>
+        </w:rPr>
+      </w:pPr>
+      <w:r>
+        <w:rPr>
+          <w:rFonts w:ascii="Helvetica" w:hAnsi="Helvetica" w:cs="Helvetica"/>
+          <w:sz w:val="24"/>
+          <w:szCs w:val="24"/>
+        </w:rPr>
+        <w:t xml:space="preserve">Most compiler compilers don’t </w:t>
+      </w:r>
+      <w:r>
+        <w:rPr>
+          <w:rFonts w:ascii="Helvetica" w:hAnsi="Helvetica" w:cs="Helvetica"/>
+          <w:sz w:val="24"/>
+          <w:szCs w:val="24"/>
+        </w:rPr>
+        <w:t xml:space="preserve">provide debugging support for their user’s source </w:t>
+      </w:r>
+      <w:bookmarkStart w:id="0" w:name="_Hlk46917428"/>
+      <w:r>
+        <w:rPr>
+          <w:rFonts w:ascii="Helvetica" w:hAnsi="Helvetica" w:cs="Helvetica"/>
+          <w:sz w:val="24"/>
+          <w:szCs w:val="24"/>
+        </w:rPr>
+        <w:t xml:space="preserve">code making </w:t>
+      </w:r>
+      <w:bookmarkEnd w:id="0"/>
+      <w:r>
+        <w:rPr>
+          <w:rFonts w:ascii="Helvetica" w:hAnsi="Helvetica" w:cs="Helvetica"/>
+          <w:sz w:val="24"/>
+          <w:szCs w:val="24"/>
+        </w:rPr>
+        <w:t>errors much harder to find and fix. This is because these compilers use customized, or even new, languages that have a small following. So, it’s a requirement to use a common language as a front-end for language developers.</w:t>
+      </w:r>
+    </w:p>
+    <w:p>
+      <w:pPr>
+        <w:pStyle w:val="ListParagraph"/>
+        <w:widowControl w:val="0"/>
+        <w:tabs>
+          <w:tab w:val="left" w:pos="720"/>
+          <w:tab w:val="left" w:pos="1440"/>
+          <w:tab w:val="left" w:pos="2160"/>
+          <w:tab w:val="left" w:pos="2880"/>
+          <w:tab w:val="left" w:pos="3600"/>
+          <w:tab w:val="left" w:pos="4320"/>
+          <w:tab w:val="left" w:pos="5040"/>
+          <w:tab w:val="left" w:pos="5760"/>
+          <w:tab w:val="left" w:pos="6480"/>
+          <w:tab w:val="left" w:pos="7200"/>
+          <w:tab w:val="left" w:pos="7920"/>
+          <w:tab w:val="left" w:pos="8640"/>
+        </w:tabs>
+        <w:autoSpaceDE w:val="0"/>
+        <w:autoSpaceDN w:val="0"/>
+        <w:adjustRightInd w:val="0"/>
+        <w:spacing w:after="0" w:line="240" w:lineRule="auto"/>
+        <w:ind w:left="360"/>
+        <w:rPr>
+          <w:rFonts w:ascii="Helvetica" w:hAnsi="Helvetica" w:cs="Helvetica"/>
+          <w:sz w:val="24"/>
+          <w:szCs w:val="24"/>
+        </w:rPr>
+      </w:pPr>
+    </w:p>
+    <w:p>
+      <w:pPr>
+        <w:pStyle w:val="ListParagraph"/>
+        <w:widowControl w:val="0"/>
+        <w:tabs>
+          <w:tab w:val="left" w:pos="720"/>
+          <w:tab w:val="left" w:pos="1440"/>
+          <w:tab w:val="left" w:pos="2160"/>
+          <w:tab w:val="left" w:pos="2880"/>
+          <w:tab w:val="left" w:pos="3600"/>
+          <w:tab w:val="left" w:pos="4320"/>
+          <w:tab w:val="left" w:pos="5040"/>
+          <w:tab w:val="left" w:pos="5760"/>
+          <w:tab w:val="left" w:pos="6480"/>
+          <w:tab w:val="left" w:pos="7200"/>
+          <w:tab w:val="left" w:pos="7920"/>
+          <w:tab w:val="left" w:pos="8640"/>
+        </w:tabs>
+        <w:autoSpaceDE w:val="0"/>
+        <w:autoSpaceDN w:val="0"/>
+        <w:adjustRightInd w:val="0"/>
+        <w:spacing w:after="0" w:line="240" w:lineRule="auto"/>
+        <w:ind w:left="0"/>
         <w:rPr>
           <w:rFonts w:ascii="Helvetica" w:hAnsi="Helvetica" w:cs="Helvetica"/>
           <w:b/>
@@ -1105,8 +1020,7 @@
           <w:sz w:val="28"/>
           <w:szCs w:val="28"/>
         </w:rPr>
-        <w:t xml:space="preserve">Project </w:t>
-      </w:r>
+      </w:pPr>
       <w:r>
         <w:rPr>
           <w:rFonts w:ascii="Helvetica" w:hAnsi="Helvetica" w:cs="Helvetica"/>
@@ -1115,15 +1029,16 @@
           <w:sz w:val="28"/>
           <w:szCs w:val="28"/>
         </w:rPr>
-        <w:t>Goals</w:t>
-      </w:r>
-    </w:p>
-    <w:p>
-      <w:pPr>
-        <w:pStyle w:val="ListParagraph"/>
-        <w:widowControl w:val="0"/>
-        <w:tabs>
-          <w:tab w:val="left" w:pos="720"/>
+        <w:t>Getting Started with LAPS</w:t>
+      </w:r>
+    </w:p>
+    <w:p>
+      <w:pPr>
+        <w:pStyle w:val="ListParagraph"/>
+        <w:widowControl w:val="0"/>
+        <w:tabs>
+          <w:tab w:val="left" w:pos="720"/>
+          <w:tab w:val="left" w:pos="1440"/>
           <w:tab w:val="left" w:pos="2160"/>
           <w:tab w:val="left" w:pos="2880"/>
           <w:tab w:val="left" w:pos="3600"/>
@@ -1142,6 +1057,169 @@
         <w:ind w:left="360"/>
         <w:rPr>
           <w:rFonts w:ascii="Helvetica" w:hAnsi="Helvetica" w:cs="Helvetica"/>
+          <w:sz w:val="24"/>
+          <w:szCs w:val="24"/>
+        </w:rPr>
+      </w:pPr>
+      <w:r>
+        <w:rPr>
+          <w:rFonts w:ascii="Helvetica" w:hAnsi="Helvetica" w:cs="Helvetica"/>
+          <w:sz w:val="24"/>
+          <w:szCs w:val="24"/>
+        </w:rPr>
+        <w:t xml:space="preserve">LAPS takes advantage of annotations, reflection, </w:t>
+      </w:r>
+      <w:r>
+        <w:rPr>
+          <w:rFonts w:ascii="Helvetica" w:hAnsi="Helvetica" w:cs="Helvetica"/>
+          <w:sz w:val="24"/>
+          <w:szCs w:val="24"/>
+        </w:rPr>
+        <w:t xml:space="preserve">and </w:t>
+      </w:r>
+      <w:r>
+        <w:rPr>
+          <w:rFonts w:ascii="Helvetica" w:hAnsi="Helvetica" w:cs="Helvetica"/>
+          <w:sz w:val="24"/>
+          <w:szCs w:val="24"/>
+        </w:rPr>
+        <w:t xml:space="preserve">class loading in Java to enable developers to write their own Java classes </w:t>
+      </w:r>
+      <w:r>
+        <w:rPr>
+          <w:rFonts w:ascii="Helvetica" w:hAnsi="Helvetica" w:cs="Helvetica"/>
+          <w:sz w:val="24"/>
+          <w:szCs w:val="24"/>
+        </w:rPr>
+        <w:t xml:space="preserve">which can be interpreted as </w:t>
+      </w:r>
+      <w:r>
+        <w:rPr>
+          <w:rFonts w:ascii="Helvetica" w:hAnsi="Helvetica" w:cs="Helvetica"/>
+          <w:sz w:val="24"/>
+          <w:szCs w:val="24"/>
+        </w:rPr>
+        <w:t xml:space="preserve">a language specification. To define a language, there needs to be a </w:t>
+      </w:r>
+      <w:r>
+        <w:rPr>
+          <w:rFonts w:ascii="Helvetica" w:hAnsi="Helvetica" w:cs="Helvetica"/>
+          <w:sz w:val="24"/>
+          <w:szCs w:val="24"/>
+        </w:rPr>
+        <w:t>set of tokens</w:t>
+      </w:r>
+      <w:r>
+        <w:rPr>
+          <w:rFonts w:ascii="Helvetica" w:hAnsi="Helvetica" w:cs="Helvetica"/>
+          <w:sz w:val="24"/>
+          <w:szCs w:val="24"/>
+        </w:rPr>
+        <w:t xml:space="preserve"> (lexemes)</w:t>
+      </w:r>
+      <w:r>
+        <w:rPr>
+          <w:rFonts w:ascii="Helvetica" w:hAnsi="Helvetica" w:cs="Helvetica"/>
+          <w:sz w:val="24"/>
+          <w:szCs w:val="24"/>
+        </w:rPr>
+        <w:t xml:space="preserve"> defined using regular expressions for lexical analysis, a context-free grammar in terms of those tokens for syntactic analysis, and an executable portion to </w:t>
+      </w:r>
+      <w:r>
+        <w:rPr>
+          <w:rFonts w:ascii="Helvetica" w:hAnsi="Helvetica" w:cs="Helvetica"/>
+          <w:sz w:val="24"/>
+          <w:szCs w:val="24"/>
+        </w:rPr>
+        <w:t>process</w:t>
+      </w:r>
+      <w:r>
+        <w:rPr>
+          <w:rFonts w:ascii="Helvetica" w:hAnsi="Helvetica" w:cs="Helvetica"/>
+          <w:sz w:val="24"/>
+          <w:szCs w:val="24"/>
+        </w:rPr>
+        <w:t xml:space="preserve"> the </w:t>
+      </w:r>
+      <w:r>
+        <w:rPr>
+          <w:rFonts w:ascii="Helvetica" w:hAnsi="Helvetica" w:cs="Helvetica"/>
+          <w:sz w:val="24"/>
+          <w:szCs w:val="24"/>
+        </w:rPr>
+        <w:t>abstract syntax tree (AST)</w:t>
+      </w:r>
+      <w:r>
+        <w:rPr>
+          <w:rFonts w:ascii="Helvetica" w:hAnsi="Helvetica" w:cs="Helvetica"/>
+          <w:sz w:val="24"/>
+          <w:szCs w:val="24"/>
+        </w:rPr>
+        <w:t xml:space="preserve"> during semantic analysis.</w:t>
+      </w:r>
+      <w:r>
+        <w:rPr>
+          <w:rFonts w:ascii="Helvetica" w:hAnsi="Helvetica" w:cs="Helvetica"/>
+          <w:sz w:val="24"/>
+          <w:szCs w:val="24"/>
+        </w:rPr>
+        <w:t xml:space="preserve"> </w:t>
+      </w:r>
+    </w:p>
+    <w:p>
+      <w:pPr>
+        <w:pStyle w:val="ListParagraph"/>
+        <w:widowControl w:val="0"/>
+        <w:tabs>
+          <w:tab w:val="left" w:pos="720"/>
+          <w:tab w:val="left" w:pos="1440"/>
+          <w:tab w:val="left" w:pos="2160"/>
+          <w:tab w:val="left" w:pos="2880"/>
+          <w:tab w:val="left" w:pos="3600"/>
+          <w:tab w:val="left" w:pos="4320"/>
+          <w:tab w:val="left" w:pos="5040"/>
+          <w:tab w:val="left" w:pos="5760"/>
+          <w:tab w:val="left" w:pos="6480"/>
+          <w:tab w:val="left" w:pos="7200"/>
+          <w:tab w:val="left" w:pos="7920"/>
+          <w:tab w:val="left" w:pos="8640"/>
+        </w:tabs>
+        <w:autoSpaceDE w:val="0"/>
+        <w:autoSpaceDN w:val="0"/>
+        <w:adjustRightInd w:val="0"/>
+        <w:spacing w:after="0" w:line="240" w:lineRule="auto"/>
+        <w:ind w:left="360"/>
+        <w:rPr>
+          <w:rFonts w:ascii="Helvetica" w:hAnsi="Helvetica" w:cs="Helvetica"/>
+          <w:sz w:val="24"/>
+          <w:szCs w:val="24"/>
+        </w:rPr>
+      </w:pPr>
+    </w:p>
+    <w:p>
+      <w:pPr>
+        <w:pStyle w:val="ListParagraph"/>
+        <w:widowControl w:val="0"/>
+        <w:tabs>
+          <w:tab w:val="left" w:pos="720"/>
+          <w:tab w:val="left" w:pos="2160"/>
+          <w:tab w:val="left" w:pos="2880"/>
+          <w:tab w:val="left" w:pos="3600"/>
+          <w:tab w:val="left" w:pos="4320"/>
+          <w:tab w:val="left" w:pos="5040"/>
+          <w:tab w:val="left" w:pos="5760"/>
+          <w:tab w:val="left" w:pos="6480"/>
+          <w:tab w:val="left" w:pos="7200"/>
+          <w:tab w:val="left" w:pos="7920"/>
+          <w:tab w:val="left" w:pos="8640"/>
+        </w:tabs>
+        <w:autoSpaceDE w:val="0"/>
+        <w:autoSpaceDN w:val="0"/>
+        <w:adjustRightInd w:val="0"/>
+        <w:spacing w:after="0" w:line="240" w:lineRule="auto"/>
+        <w:ind w:left="360"/>
+        <w:rPr>
+          <w:rFonts w:ascii="Helvetica" w:hAnsi="Helvetica" w:cs="Helvetica"/>
           <w:b/>
           <w:bCs/>
           <w:sz w:val="24"/>
@@ -1156,17 +1234,7 @@
           <w:sz w:val="24"/>
           <w:szCs w:val="24"/>
         </w:rPr>
-        <w:t xml:space="preserve">Clear </w:t>
-      </w:r>
-      <w:r>
-        <w:rPr>
-          <w:rFonts w:ascii="Helvetica" w:hAnsi="Helvetica" w:cs="Helvetica"/>
-          <w:b/>
-          <w:bCs/>
-          <w:sz w:val="24"/>
-          <w:szCs w:val="24"/>
-        </w:rPr>
-        <w:t>and Well-Documented</w:t>
+        <w:t>First Steps</w:t>
       </w:r>
     </w:p>
     <w:p>
@@ -1204,124 +1272,23 @@
           <w:sz w:val="24"/>
           <w:szCs w:val="24"/>
         </w:rPr>
-        <w:t>This software is free and open source, so we encourage contributions and constructive criticism. To aid this mentality, clear and well-documented code is a must. This includes the use of m</w:t>
-      </w:r>
-      <w:r>
-        <w:rPr>
-          <w:rFonts w:ascii="Helvetica" w:hAnsi="Helvetica" w:cs="Helvetica"/>
-          <w:sz w:val="24"/>
-          <w:szCs w:val="24"/>
-        </w:rPr>
-        <w:t>eaningful function and variable names</w:t>
-      </w:r>
-      <w:r>
-        <w:rPr>
-          <w:rFonts w:ascii="Helvetica" w:hAnsi="Helvetica" w:cs="Helvetica"/>
-          <w:sz w:val="24"/>
-          <w:szCs w:val="24"/>
-        </w:rPr>
-        <w:t xml:space="preserve">, </w:t>
-      </w:r>
-      <w:r>
-        <w:rPr>
-          <w:rFonts w:ascii="Helvetica" w:hAnsi="Helvetica" w:cs="Helvetica"/>
-          <w:sz w:val="24"/>
-          <w:szCs w:val="24"/>
-        </w:rPr>
-        <w:t>JavaDoc compliant comments</w:t>
-      </w:r>
-      <w:r>
-        <w:rPr>
-          <w:rFonts w:ascii="Helvetica" w:hAnsi="Helvetica" w:cs="Helvetica"/>
-          <w:sz w:val="24"/>
-          <w:szCs w:val="24"/>
-        </w:rPr>
-        <w:t>, and e</w:t>
-      </w:r>
-      <w:r>
-        <w:rPr>
-          <w:rFonts w:ascii="Helvetica" w:hAnsi="Helvetica" w:cs="Helvetica"/>
-          <w:sz w:val="24"/>
-          <w:szCs w:val="24"/>
-        </w:rPr>
-        <w:t>asy to follow code</w:t>
-      </w:r>
-      <w:r>
-        <w:rPr>
-          <w:rFonts w:ascii="Helvetica" w:hAnsi="Helvetica" w:cs="Helvetica"/>
-          <w:sz w:val="24"/>
-          <w:szCs w:val="24"/>
-        </w:rPr>
-        <w:t xml:space="preserve">. </w:t>
-      </w:r>
-    </w:p>
-    <w:p>
-      <w:pPr>
-        <w:widowControl w:val="0"/>
-        <w:tabs>
-          <w:tab w:val="left" w:pos="720"/>
-          <w:tab w:val="left" w:pos="1440"/>
-          <w:tab w:val="left" w:pos="2160"/>
-          <w:tab w:val="left" w:pos="2880"/>
-          <w:tab w:val="left" w:pos="3600"/>
-          <w:tab w:val="left" w:pos="4320"/>
-          <w:tab w:val="left" w:pos="5040"/>
-          <w:tab w:val="left" w:pos="5760"/>
-          <w:tab w:val="left" w:pos="6480"/>
-          <w:tab w:val="left" w:pos="7200"/>
-          <w:tab w:val="left" w:pos="7920"/>
-          <w:tab w:val="left" w:pos="8640"/>
-        </w:tabs>
-        <w:autoSpaceDE w:val="0"/>
-        <w:autoSpaceDN w:val="0"/>
-        <w:adjustRightInd w:val="0"/>
-        <w:spacing w:after="0" w:line="240" w:lineRule="auto"/>
-        <w:rPr>
-          <w:rFonts w:ascii="Helvetica" w:hAnsi="Helvetica" w:cs="Helvetica"/>
-          <w:sz w:val="24"/>
-          <w:szCs w:val="24"/>
-        </w:rPr>
-      </w:pPr>
-    </w:p>
-    <w:p>
-      <w:pPr>
-        <w:pStyle w:val="ListParagraph"/>
-        <w:widowControl w:val="0"/>
-        <w:tabs>
-          <w:tab w:val="left" w:pos="720"/>
-          <w:tab w:val="left" w:pos="2160"/>
-          <w:tab w:val="left" w:pos="2880"/>
-          <w:tab w:val="left" w:pos="3600"/>
-          <w:tab w:val="left" w:pos="4320"/>
-          <w:tab w:val="left" w:pos="5040"/>
-          <w:tab w:val="left" w:pos="5760"/>
-          <w:tab w:val="left" w:pos="6480"/>
-          <w:tab w:val="left" w:pos="7200"/>
-          <w:tab w:val="left" w:pos="7920"/>
-          <w:tab w:val="left" w:pos="8640"/>
-        </w:tabs>
-        <w:autoSpaceDE w:val="0"/>
-        <w:autoSpaceDN w:val="0"/>
-        <w:adjustRightInd w:val="0"/>
-        <w:spacing w:after="0" w:line="240" w:lineRule="auto"/>
-        <w:ind w:left="360"/>
-        <w:rPr>
-          <w:rFonts w:ascii="Helvetica" w:hAnsi="Helvetica" w:cs="Helvetica"/>
-          <w:b/>
-          <w:bCs/>
-          <w:sz w:val="24"/>
-          <w:szCs w:val="24"/>
-        </w:rPr>
-      </w:pPr>
-      <w:r>
-        <w:rPr>
-          <w:rFonts w:ascii="Helvetica" w:hAnsi="Helvetica" w:cs="Helvetica"/>
-          <w:b/>
-          <w:bCs/>
-          <w:sz w:val="24"/>
-          <w:szCs w:val="24"/>
-        </w:rPr>
-        <w:t>Modular</w:t>
+        <w:t xml:space="preserve">The first thing that needs to take place is annotating a Java class with @GrammarRule to tell the LAPS system that the class is indeed intended to contain a definition for the </w:t>
+      </w:r>
+      <w:r>
+        <w:rPr>
+          <w:rFonts w:ascii="Helvetica" w:hAnsi="Helvetica" w:cs="Helvetica"/>
+          <w:sz w:val="24"/>
+          <w:szCs w:val="24"/>
+        </w:rPr>
+        <w:t xml:space="preserve">context-free grammar. Once that is done, public constructors will now represent acceptable sequences of tokens and other grammar rules. In addition, anything annotated with @Token LAPS will attempt to interpret as an uncompiled Java regular expression pattern. These token types can be accessed from your constructor grammar rule definitions by accepting a String type with the </w:t>
+      </w:r>
+      <w:r>
+        <w:rPr>
+          <w:rFonts w:ascii="Helvetica" w:hAnsi="Helvetica" w:cs="Helvetica"/>
+          <w:sz w:val="24"/>
+          <w:szCs w:val="24"/>
+        </w:rPr>
+        <w:t xml:space="preserve">name of the field or method which defined them. </w:t>
       </w:r>
     </w:p>
     <w:p>
@@ -1349,107 +1316,10 @@
         <w:ind w:left="630"/>
         <w:rPr>
           <w:rFonts w:ascii="Helvetica" w:hAnsi="Helvetica" w:cs="Helvetica"/>
-          <w:sz w:val="24"/>
-          <w:szCs w:val="24"/>
-        </w:rPr>
-      </w:pPr>
-      <w:r>
-        <w:rPr>
-          <w:rFonts w:ascii="Helvetica" w:hAnsi="Helvetica" w:cs="Helvetica"/>
-          <w:sz w:val="24"/>
-          <w:szCs w:val="24"/>
-        </w:rPr>
-        <w:t>To allow this software to potentially serve more than its original purpose, modularity is a necessity. This means files should be meaningfully separated with minimal dependencies. An added benefit of this goal is that additional features are much less likely to break current features.</w:t>
-      </w:r>
-    </w:p>
-    <w:p>
-      <w:pPr>
-        <w:widowControl w:val="0"/>
-        <w:tabs>
-          <w:tab w:val="left" w:pos="720"/>
-          <w:tab w:val="left" w:pos="1440"/>
-          <w:tab w:val="left" w:pos="2160"/>
-          <w:tab w:val="left" w:pos="2880"/>
-          <w:tab w:val="left" w:pos="3600"/>
-          <w:tab w:val="left" w:pos="4320"/>
-          <w:tab w:val="left" w:pos="5040"/>
-          <w:tab w:val="left" w:pos="5760"/>
-          <w:tab w:val="left" w:pos="6480"/>
-          <w:tab w:val="left" w:pos="7200"/>
-          <w:tab w:val="left" w:pos="7920"/>
-          <w:tab w:val="left" w:pos="8640"/>
-        </w:tabs>
-        <w:autoSpaceDE w:val="0"/>
-        <w:autoSpaceDN w:val="0"/>
-        <w:adjustRightInd w:val="0"/>
-        <w:spacing w:after="0" w:line="240" w:lineRule="auto"/>
-        <w:rPr>
-          <w:rFonts w:ascii="Helvetica" w:hAnsi="Helvetica" w:cs="Helvetica"/>
-          <w:sz w:val="24"/>
-          <w:szCs w:val="24"/>
-        </w:rPr>
-      </w:pPr>
-    </w:p>
-    <w:p>
-      <w:pPr>
-        <w:pStyle w:val="ListParagraph"/>
-        <w:widowControl w:val="0"/>
-        <w:tabs>
-          <w:tab w:val="left" w:pos="720"/>
-          <w:tab w:val="left" w:pos="2160"/>
-          <w:tab w:val="left" w:pos="2880"/>
-          <w:tab w:val="left" w:pos="3600"/>
-          <w:tab w:val="left" w:pos="4320"/>
-          <w:tab w:val="left" w:pos="5040"/>
-          <w:tab w:val="left" w:pos="5760"/>
-          <w:tab w:val="left" w:pos="6480"/>
-          <w:tab w:val="left" w:pos="7200"/>
-          <w:tab w:val="left" w:pos="7920"/>
-          <w:tab w:val="left" w:pos="8640"/>
-        </w:tabs>
-        <w:autoSpaceDE w:val="0"/>
-        <w:autoSpaceDN w:val="0"/>
-        <w:adjustRightInd w:val="0"/>
-        <w:spacing w:after="0" w:line="240" w:lineRule="auto"/>
-        <w:ind w:left="360"/>
-        <w:rPr>
-          <w:rFonts w:ascii="Helvetica" w:hAnsi="Helvetica" w:cs="Helvetica"/>
-          <w:b/>
-          <w:bCs/>
-          <w:sz w:val="24"/>
-          <w:szCs w:val="24"/>
-        </w:rPr>
-      </w:pPr>
-      <w:r>
-        <w:rPr>
-          <w:rFonts w:ascii="Helvetica" w:hAnsi="Helvetica" w:cs="Helvetica"/>
-          <w:b/>
-          <w:bCs/>
-          <w:sz w:val="24"/>
-          <w:szCs w:val="24"/>
-        </w:rPr>
-        <w:t xml:space="preserve">Debugging </w:t>
-      </w:r>
-      <w:r>
-        <w:rPr>
-          <w:rFonts w:ascii="Helvetica" w:hAnsi="Helvetica" w:cs="Helvetica"/>
-          <w:b/>
-          <w:bCs/>
-          <w:sz w:val="24"/>
-          <w:szCs w:val="24"/>
-        </w:rPr>
-        <w:t>and</w:t>
-      </w:r>
-      <w:r>
-        <w:rPr>
-          <w:rFonts w:ascii="Helvetica" w:hAnsi="Helvetica" w:cs="Helvetica"/>
-          <w:b/>
-          <w:bCs/>
-          <w:sz w:val="24"/>
-          <w:szCs w:val="24"/>
-        </w:rPr>
-        <w:t xml:space="preserve"> IDE Support</w:t>
-      </w:r>
+          <w:sz w:val="10"/>
+          <w:szCs w:val="10"/>
+        </w:rPr>
+      </w:pPr>
     </w:p>
     <w:p>
       <w:pPr>
@@ -1486,61 +1356,12 @@
           <w:sz w:val="24"/>
           <w:szCs w:val="24"/>
         </w:rPr>
-        <w:t xml:space="preserve">Most compiler compilers don’t </w:t>
-      </w:r>
-      <w:r>
-        <w:rPr>
-          <w:rFonts w:ascii="Helvetica" w:hAnsi="Helvetica" w:cs="Helvetica"/>
-          <w:sz w:val="24"/>
-          <w:szCs w:val="24"/>
-        </w:rPr>
-        <w:t xml:space="preserve">provide debugging support for their user’s source </w:t>
-      </w:r>
-      <w:bookmarkStart w:id="0" w:name="_Hlk46917428"/>
-      <w:r>
-        <w:rPr>
-          <w:rFonts w:ascii="Helvetica" w:hAnsi="Helvetica" w:cs="Helvetica"/>
-          <w:sz w:val="24"/>
-          <w:szCs w:val="24"/>
-        </w:rPr>
-        <w:t xml:space="preserve">code making </w:t>
-      </w:r>
-      <w:bookmarkEnd w:id="0"/>
-      <w:r>
-        <w:rPr>
-          <w:rFonts w:ascii="Helvetica" w:hAnsi="Helvetica" w:cs="Helvetica"/>
-          <w:sz w:val="24"/>
-          <w:szCs w:val="24"/>
-        </w:rPr>
-        <w:t xml:space="preserve">errors much harder to find and fix. This is </w:t>
-      </w:r>
-      <w:r>
-        <w:rPr>
-          <w:rFonts w:ascii="Helvetica" w:hAnsi="Helvetica" w:cs="Helvetica"/>
-          <w:sz w:val="24"/>
-          <w:szCs w:val="24"/>
-        </w:rPr>
-        <w:t>because</w:t>
-      </w:r>
-      <w:r>
-        <w:rPr>
-          <w:rFonts w:ascii="Helvetica" w:hAnsi="Helvetica" w:cs="Helvetica"/>
-          <w:sz w:val="24"/>
-          <w:szCs w:val="24"/>
-        </w:rPr>
-        <w:t xml:space="preserve"> these compilers use customized</w:t>
-      </w:r>
-      <w:r>
-        <w:rPr>
-          <w:rFonts w:ascii="Helvetica" w:hAnsi="Helvetica" w:cs="Helvetica"/>
-          <w:sz w:val="24"/>
-          <w:szCs w:val="24"/>
-        </w:rPr>
-        <w:t>, or even new, languages that have a small following. So, it’s a requirement to use a common language as a front-end for language developers.</w:t>
-      </w:r>
-    </w:p>
-    <w:p>
-      <w:pPr>
+        <w:t>See Calculator.java for a simple example.</w:t>
+      </w:r>
+    </w:p>
+    <w:p>
+      <w:pPr>
+        <w:pStyle w:val="ListParagraph"/>
         <w:widowControl w:val="0"/>
         <w:tabs>
           <w:tab w:val="left" w:pos="720"/>
@@ -1560,6 +1381,61 @@
         <w:autoSpaceDN w:val="0"/>
         <w:adjustRightInd w:val="0"/>
         <w:spacing w:after="0" w:line="240" w:lineRule="auto"/>
+        <w:ind w:left="630"/>
+        <w:rPr>
+          <w:rFonts w:ascii="Helvetica" w:hAnsi="Helvetica" w:cs="Helvetica"/>
+          <w:sz w:val="24"/>
+          <w:szCs w:val="24"/>
+        </w:rPr>
+      </w:pPr>
+      <w:r>
+        <w:rPr>
+          <w:rFonts w:ascii="Helvetica" w:hAnsi="Helvetica" w:cs="Helvetica"/>
+          <w:sz w:val="24"/>
+          <w:szCs w:val="24"/>
+        </w:rPr>
+        <w:t>See the Annotations section for more information on how tokens types are interpreted</w:t>
+      </w:r>
+      <w:r>
+        <w:rPr>
+          <w:rFonts w:ascii="Helvetica" w:hAnsi="Helvetica" w:cs="Helvetica"/>
+          <w:sz w:val="24"/>
+          <w:szCs w:val="24"/>
+        </w:rPr>
+        <w:t xml:space="preserve"> by LAPS</w:t>
+      </w:r>
+      <w:r>
+        <w:rPr>
+          <w:rFonts w:ascii="Helvetica" w:hAnsi="Helvetica" w:cs="Helvetica"/>
+          <w:sz w:val="24"/>
+          <w:szCs w:val="24"/>
+        </w:rPr>
+        <w:t>.</w:t>
+      </w:r>
+    </w:p>
+    <w:p>
+      <w:pPr>
+        <w:pStyle w:val="ListParagraph"/>
+        <w:widowControl w:val="0"/>
+        <w:tabs>
+          <w:tab w:val="left" w:pos="720"/>
+          <w:tab w:val="left" w:pos="1440"/>
+          <w:tab w:val="left" w:pos="2160"/>
+          <w:tab w:val="left" w:pos="2880"/>
+          <w:tab w:val="left" w:pos="3600"/>
+          <w:tab w:val="left" w:pos="4320"/>
+          <w:tab w:val="left" w:pos="5040"/>
+          <w:tab w:val="left" w:pos="5760"/>
+          <w:tab w:val="left" w:pos="6480"/>
+          <w:tab w:val="left" w:pos="7200"/>
+          <w:tab w:val="left" w:pos="7920"/>
+          <w:tab w:val="left" w:pos="8640"/>
+        </w:tabs>
+        <w:autoSpaceDE w:val="0"/>
+        <w:autoSpaceDN w:val="0"/>
+        <w:adjustRightInd w:val="0"/>
+        <w:spacing w:after="0" w:line="240" w:lineRule="auto"/>
+        <w:ind w:left="0"/>
         <w:rPr>
           <w:rFonts w:ascii="Helvetica" w:hAnsi="Helvetica" w:cs="Helvetica"/>
           <w:sz w:val="24"/>
@@ -1860,18 +1736,8 @@
           <w:sz w:val="24"/>
           <w:szCs w:val="24"/>
         </w:rPr>
-        <w:t>@</w:t>
-      </w:r>
-      <w:proofErr w:type="spellStart"/>
-      <w:r>
-        <w:rPr>
-          <w:rFonts w:ascii="Consolas" w:hAnsi="Consolas" w:cs="Helvetica"/>
-          <w:sz w:val="24"/>
-          <w:szCs w:val="24"/>
-        </w:rPr>
-        <w:t>GrammarRule</w:t>
-      </w:r>
-      <w:proofErr w:type="spellEnd"/>
+        <w:t>@GrammarRule</w:t>
+      </w:r>
       <w:r>
         <w:rPr>
           <w:rFonts w:ascii="Helvetica" w:hAnsi="Helvetica" w:cs="Helvetica"/>
@@ -2085,18 +1951,8 @@
           <w:sz w:val="24"/>
           <w:szCs w:val="24"/>
         </w:rPr>
-        <w:t>@</w:t>
-      </w:r>
-      <w:proofErr w:type="spellStart"/>
-      <w:r>
-        <w:rPr>
-          <w:rFonts w:ascii="Consolas" w:hAnsi="Consolas" w:cs="Helvetica"/>
-          <w:sz w:val="24"/>
-          <w:szCs w:val="24"/>
-        </w:rPr>
-        <w:t>GrammarRule</w:t>
-      </w:r>
-      <w:proofErr w:type="spellEnd"/>
+        <w:t>@GrammarRule</w:t>
+      </w:r>
       <w:r>
         <w:rPr>
           <w:rFonts w:ascii="Helvetica" w:hAnsi="Helvetica" w:cs="Helvetica"/>
@@ -2292,35 +2148,7 @@
           <w:sz w:val="24"/>
           <w:szCs w:val="24"/>
         </w:rPr>
-        <w:t xml:space="preserve"> objects. Once these objects are collected, the objects’ </w:t>
-      </w:r>
-      <w:proofErr w:type="spellStart"/>
-      <w:proofErr w:type="gramStart"/>
-      <w:r>
-        <w:rPr>
-          <w:rFonts w:ascii="Helvetica" w:hAnsi="Helvetica" w:cs="Helvetica"/>
-          <w:sz w:val="24"/>
-          <w:szCs w:val="24"/>
-        </w:rPr>
-        <w:t>toString</w:t>
-      </w:r>
-      <w:proofErr w:type="spellEnd"/>
-      <w:r>
-        <w:rPr>
-          <w:rFonts w:ascii="Helvetica" w:hAnsi="Helvetica" w:cs="Helvetica"/>
-          <w:sz w:val="24"/>
-          <w:szCs w:val="24"/>
-        </w:rPr>
-        <w:t>(</w:t>
-      </w:r>
-      <w:proofErr w:type="gramEnd"/>
-      <w:r>
-        <w:rPr>
-          <w:rFonts w:ascii="Helvetica" w:hAnsi="Helvetica" w:cs="Helvetica"/>
-          <w:sz w:val="24"/>
-          <w:szCs w:val="24"/>
-        </w:rPr>
-        <w:t xml:space="preserve">) methods are invoked one time before the language’s runtime and stored as the regular expression for tokens. </w:t>
+        <w:t xml:space="preserve"> objects. Once these objects are collected, the objects’ toString() methods are invoked one time before the language’s runtime and stored as the regular expression for tokens. </w:t>
       </w:r>
     </w:p>
     <w:p>
@@ -2382,6 +2210,72 @@
           <w:szCs w:val="24"/>
         </w:rPr>
         <w:t>to mark the token type as text to be removed from the language’s input source.</w:t>
+      </w:r>
+    </w:p>
+    <w:p>
+      <w:pPr>
+        <w:pStyle w:val="ListParagraph"/>
+        <w:widowControl w:val="0"/>
+        <w:tabs>
+          <w:tab w:val="left" w:pos="720"/>
+          <w:tab w:val="left" w:pos="1440"/>
+          <w:tab w:val="left" w:pos="2160"/>
+          <w:tab w:val="left" w:pos="2880"/>
+          <w:tab w:val="left" w:pos="3600"/>
+          <w:tab w:val="left" w:pos="4320"/>
+          <w:tab w:val="left" w:pos="5040"/>
+          <w:tab w:val="left" w:pos="5760"/>
+          <w:tab w:val="left" w:pos="6480"/>
+          <w:tab w:val="left" w:pos="7200"/>
+          <w:tab w:val="left" w:pos="7920"/>
+          <w:tab w:val="left" w:pos="8640"/>
+        </w:tabs>
+        <w:autoSpaceDE w:val="0"/>
+        <w:autoSpaceDN w:val="0"/>
+        <w:adjustRightInd w:val="0"/>
+        <w:ind w:left="900"/>
+        <w:rPr>
+          <w:rFonts w:ascii="Helvetica" w:hAnsi="Helvetica" w:cs="Helvetica"/>
+          <w:sz w:val="10"/>
+          <w:szCs w:val="10"/>
+        </w:rPr>
+      </w:pPr>
+    </w:p>
+    <w:p>
+      <w:pPr>
+        <w:pStyle w:val="ListParagraph"/>
+        <w:widowControl w:val="0"/>
+        <w:tabs>
+          <w:tab w:val="left" w:pos="720"/>
+          <w:tab w:val="left" w:pos="1440"/>
+          <w:tab w:val="left" w:pos="2160"/>
+          <w:tab w:val="left" w:pos="2880"/>
+          <w:tab w:val="left" w:pos="3600"/>
+          <w:tab w:val="left" w:pos="4320"/>
+          <w:tab w:val="left" w:pos="5040"/>
+          <w:tab w:val="left" w:pos="5760"/>
+          <w:tab w:val="left" w:pos="6480"/>
+          <w:tab w:val="left" w:pos="7200"/>
+          <w:tab w:val="left" w:pos="7920"/>
+          <w:tab w:val="left" w:pos="8640"/>
+        </w:tabs>
+        <w:autoSpaceDE w:val="0"/>
+        <w:autoSpaceDN w:val="0"/>
+        <w:adjustRightInd w:val="0"/>
+        <w:ind w:left="900"/>
+        <w:rPr>
+          <w:rFonts w:ascii="Helvetica" w:hAnsi="Helvetica" w:cs="Helvetica"/>
+          <w:sz w:val="24"/>
+          <w:szCs w:val="24"/>
+        </w:rPr>
+      </w:pPr>
+      <w:r>
+        <w:rPr>
+          <w:rFonts w:ascii="Helvetica" w:hAnsi="Helvetica" w:cs="Helvetica"/>
+          <w:sz w:val="24"/>
+          <w:szCs w:val="24"/>
+        </w:rPr>
+        <w:t>See the JavaDoc for Java Pattern class for information on Java regular expressions.</w:t>
       </w:r>
     </w:p>
     <w:p>
@@ -2452,7 +2346,6 @@
         </w:rPr>
         <w:t>@</w:t>
       </w:r>
-      <w:proofErr w:type="spellStart"/>
       <w:r>
         <w:rPr>
           <w:rFonts w:ascii="Consolas" w:hAnsi="Consolas" w:cs="Helvetica"/>
@@ -2461,7 +2354,6 @@
         </w:rPr>
         <w:t>RunBeforeFirstInit</w:t>
       </w:r>
-      <w:proofErr w:type="spellEnd"/>
       <w:r>
         <w:rPr>
           <w:rFonts w:ascii="Helvetica" w:hAnsi="Helvetica" w:cs="Helvetica"/>
@@ -2635,18 +2527,8 @@
           <w:sz w:val="24"/>
           <w:szCs w:val="24"/>
         </w:rPr>
-        <w:t>@</w:t>
-      </w:r>
-      <w:proofErr w:type="spellStart"/>
-      <w:r>
-        <w:rPr>
-          <w:rFonts w:ascii="Consolas" w:hAnsi="Consolas" w:cs="Helvetica"/>
-          <w:sz w:val="24"/>
-          <w:szCs w:val="24"/>
-        </w:rPr>
-        <w:t>GrammarRule</w:t>
-      </w:r>
-      <w:proofErr w:type="spellEnd"/>
+        <w:t>@GrammarRule</w:t>
+      </w:r>
       <w:r>
         <w:rPr>
           <w:rFonts w:ascii="Helvetica" w:hAnsi="Helvetica" w:cs="Helvetica"/>
@@ -2713,44 +2595,24 @@
           <w:sz w:val="24"/>
           <w:szCs w:val="24"/>
         </w:rPr>
-        <w:t>@</w:t>
-      </w:r>
-      <w:proofErr w:type="spellStart"/>
+        <w:t>@GrammarRule</w:t>
+      </w:r>
+      <w:r>
+        <w:rPr>
+          <w:rFonts w:ascii="Helvetica" w:hAnsi="Helvetica" w:cs="Helvetica"/>
+          <w:sz w:val="24"/>
+          <w:szCs w:val="24"/>
+        </w:rPr>
+        <w:t xml:space="preserve"> type is instantiated. This happens when the parser accepts the defined grammatical rule from the language’s input. Be aware, if multiple methods in the same </w:t>
+      </w:r>
       <w:r>
         <w:rPr>
           <w:rFonts w:ascii="Consolas" w:hAnsi="Consolas" w:cs="Helvetica"/>
           <w:sz w:val="24"/>
           <w:szCs w:val="24"/>
         </w:rPr>
-        <w:t>GrammarRule</w:t>
-      </w:r>
-      <w:proofErr w:type="spellEnd"/>
-      <w:r>
-        <w:rPr>
-          <w:rFonts w:ascii="Helvetica" w:hAnsi="Helvetica" w:cs="Helvetica"/>
-          <w:sz w:val="24"/>
-          <w:szCs w:val="24"/>
-        </w:rPr>
-        <w:t xml:space="preserve"> type is instantiated. This happens when the parser accepts the defined grammatical rule from the language’s input. Be aware, if multiple methods in the same </w:t>
-      </w:r>
-      <w:r>
-        <w:rPr>
-          <w:rFonts w:ascii="Consolas" w:hAnsi="Consolas" w:cs="Helvetica"/>
-          <w:sz w:val="24"/>
-          <w:szCs w:val="24"/>
-        </w:rPr>
-        <w:t>@</w:t>
-      </w:r>
-      <w:proofErr w:type="spellStart"/>
-      <w:r>
-        <w:rPr>
-          <w:rFonts w:ascii="Consolas" w:hAnsi="Consolas" w:cs="Helvetica"/>
-          <w:sz w:val="24"/>
-          <w:szCs w:val="24"/>
-        </w:rPr>
-        <w:t>GrammarRule</w:t>
-      </w:r>
-      <w:proofErr w:type="spellEnd"/>
+        <w:t>@GrammarRule</w:t>
+      </w:r>
       <w:r>
         <w:rPr>
           <w:rFonts w:ascii="Helvetica" w:hAnsi="Helvetica" w:cs="Helvetica"/>
@@ -2988,24 +2850,32 @@
     </w:p>
     <w:p>
       <w:pPr>
-        <w:rPr>
-          <w:rFonts w:ascii="Helvetica" w:hAnsi="Helvetica" w:cs="Helvetica"/>
-          <w:b/>
-          <w:bCs/>
-          <w:sz w:val="24"/>
-          <w:szCs w:val="24"/>
-        </w:rPr>
-      </w:pPr>
-      <w:r>
-        <w:rPr>
-          <w:rFonts w:ascii="Helvetica" w:hAnsi="Helvetica" w:cs="Helvetica"/>
-          <w:b/>
-          <w:bCs/>
-          <w:sz w:val="24"/>
-          <w:szCs w:val="24"/>
-        </w:rPr>
-        <w:br w:type="page"/>
-      </w:r>
+        <w:pStyle w:val="ListParagraph"/>
+        <w:widowControl w:val="0"/>
+        <w:tabs>
+          <w:tab w:val="left" w:pos="720"/>
+          <w:tab w:val="left" w:pos="1440"/>
+          <w:tab w:val="left" w:pos="2160"/>
+          <w:tab w:val="left" w:pos="2880"/>
+          <w:tab w:val="left" w:pos="3600"/>
+          <w:tab w:val="left" w:pos="4320"/>
+          <w:tab w:val="left" w:pos="5040"/>
+          <w:tab w:val="left" w:pos="5760"/>
+          <w:tab w:val="left" w:pos="6480"/>
+          <w:tab w:val="left" w:pos="7200"/>
+          <w:tab w:val="left" w:pos="7920"/>
+          <w:tab w:val="left" w:pos="8640"/>
+        </w:tabs>
+        <w:autoSpaceDE w:val="0"/>
+        <w:autoSpaceDN w:val="0"/>
+        <w:adjustRightInd w:val="0"/>
+        <w:ind w:left="630"/>
+        <w:rPr>
+          <w:rFonts w:ascii="Consolas" w:hAnsi="Consolas" w:cs="Helvetica"/>
+          <w:sz w:val="24"/>
+          <w:szCs w:val="24"/>
+        </w:rPr>
+      </w:pPr>
     </w:p>
     <w:p>
       <w:pPr>
@@ -3044,7 +2914,6 @@
         <w:lastRenderedPageBreak/>
         <w:t>@</w:t>
       </w:r>
-      <w:proofErr w:type="spellStart"/>
       <w:r>
         <w:rPr>
           <w:rFonts w:ascii="Consolas" w:hAnsi="Consolas" w:cs="Helvetica"/>
@@ -3053,7 +2922,6 @@
         </w:rPr>
         <w:t>RunBeforeEachInit</w:t>
       </w:r>
-      <w:proofErr w:type="spellEnd"/>
       <w:r>
         <w:rPr>
           <w:rFonts w:ascii="Helvetica" w:hAnsi="Helvetica" w:cs="Helvetica"/>
@@ -3177,18 +3045,8 @@
           <w:sz w:val="24"/>
           <w:szCs w:val="24"/>
         </w:rPr>
-        <w:t>@</w:t>
-      </w:r>
-      <w:proofErr w:type="spellStart"/>
-      <w:r>
-        <w:rPr>
-          <w:rFonts w:ascii="Consolas" w:hAnsi="Consolas" w:cs="Helvetica"/>
-          <w:sz w:val="24"/>
-          <w:szCs w:val="24"/>
-        </w:rPr>
-        <w:t>GrammarRule</w:t>
-      </w:r>
-      <w:proofErr w:type="spellEnd"/>
+        <w:t>@GrammarRule</w:t>
+      </w:r>
       <w:r>
         <w:rPr>
           <w:rFonts w:ascii="Helvetica" w:hAnsi="Helvetica" w:cs="Helvetica"/>
@@ -3239,44 +3097,24 @@
           <w:sz w:val="24"/>
           <w:szCs w:val="24"/>
         </w:rPr>
-        <w:t>@</w:t>
-      </w:r>
-      <w:proofErr w:type="spellStart"/>
+        <w:t>@GrammarRule</w:t>
+      </w:r>
+      <w:r>
+        <w:rPr>
+          <w:rFonts w:ascii="Helvetica" w:hAnsi="Helvetica" w:cs="Helvetica"/>
+          <w:sz w:val="24"/>
+          <w:szCs w:val="24"/>
+        </w:rPr>
+        <w:t xml:space="preserve"> type is instantiated. This happens when the parser accepts the defined grammatical rule from the language’s input. Be aware, if multiple methods in the same </w:t>
+      </w:r>
       <w:r>
         <w:rPr>
           <w:rFonts w:ascii="Consolas" w:hAnsi="Consolas" w:cs="Helvetica"/>
           <w:sz w:val="24"/>
           <w:szCs w:val="24"/>
         </w:rPr>
-        <w:t>GrammarRule</w:t>
-      </w:r>
-      <w:proofErr w:type="spellEnd"/>
-      <w:r>
-        <w:rPr>
-          <w:rFonts w:ascii="Helvetica" w:hAnsi="Helvetica" w:cs="Helvetica"/>
-          <w:sz w:val="24"/>
-          <w:szCs w:val="24"/>
-        </w:rPr>
-        <w:t xml:space="preserve"> type is instantiated. This happens when the parser accepts the defined grammatical rule from the language’s input. Be aware, if multiple methods in the same </w:t>
-      </w:r>
-      <w:r>
-        <w:rPr>
-          <w:rFonts w:ascii="Consolas" w:hAnsi="Consolas" w:cs="Helvetica"/>
-          <w:sz w:val="24"/>
-          <w:szCs w:val="24"/>
-        </w:rPr>
-        <w:t>@</w:t>
-      </w:r>
-      <w:proofErr w:type="spellStart"/>
-      <w:r>
-        <w:rPr>
-          <w:rFonts w:ascii="Consolas" w:hAnsi="Consolas" w:cs="Helvetica"/>
-          <w:sz w:val="24"/>
-          <w:szCs w:val="24"/>
-        </w:rPr>
-        <w:t>GrammarRule</w:t>
-      </w:r>
-      <w:proofErr w:type="spellEnd"/>
+        <w:t>@GrammarRule</w:t>
+      </w:r>
       <w:r>
         <w:rPr>
           <w:rFonts w:ascii="Helvetica" w:hAnsi="Helvetica" w:cs="Helvetica"/>
@@ -3517,7 +3355,6 @@
         </w:rPr>
         <w:t>@</w:t>
       </w:r>
-      <w:proofErr w:type="spellStart"/>
       <w:r>
         <w:rPr>
           <w:rFonts w:ascii="Consolas" w:hAnsi="Consolas" w:cs="Helvetica"/>
@@ -3526,7 +3363,6 @@
         </w:rPr>
         <w:t>RunAfterEachInit</w:t>
       </w:r>
-      <w:proofErr w:type="spellEnd"/>
       <w:r>
         <w:rPr>
           <w:rFonts w:ascii="Helvetica" w:hAnsi="Helvetica" w:cs="Helvetica"/>
@@ -3648,18 +3484,8 @@
           <w:sz w:val="24"/>
           <w:szCs w:val="24"/>
         </w:rPr>
-        <w:t>@</w:t>
-      </w:r>
-      <w:proofErr w:type="spellStart"/>
-      <w:r>
-        <w:rPr>
-          <w:rFonts w:ascii="Consolas" w:hAnsi="Consolas" w:cs="Helvetica"/>
-          <w:sz w:val="24"/>
-          <w:szCs w:val="24"/>
-        </w:rPr>
-        <w:t>GrammarRule</w:t>
-      </w:r>
-      <w:proofErr w:type="spellEnd"/>
+        <w:t>@GrammarRule</w:t>
+      </w:r>
       <w:r>
         <w:rPr>
           <w:rFonts w:ascii="Helvetica" w:hAnsi="Helvetica" w:cs="Helvetica"/>
@@ -3710,44 +3536,24 @@
           <w:sz w:val="24"/>
           <w:szCs w:val="24"/>
         </w:rPr>
-        <w:t>@</w:t>
-      </w:r>
-      <w:proofErr w:type="spellStart"/>
+        <w:t>@GrammarRule</w:t>
+      </w:r>
+      <w:r>
+        <w:rPr>
+          <w:rFonts w:ascii="Helvetica" w:hAnsi="Helvetica" w:cs="Helvetica"/>
+          <w:sz w:val="24"/>
+          <w:szCs w:val="24"/>
+        </w:rPr>
+        <w:t xml:space="preserve"> type is instantiated. This happens when the parser accepts the defined grammatical rule from the language’s input. Be aware, if multiple methods in the same </w:t>
+      </w:r>
       <w:r>
         <w:rPr>
           <w:rFonts w:ascii="Consolas" w:hAnsi="Consolas" w:cs="Helvetica"/>
           <w:sz w:val="24"/>
           <w:szCs w:val="24"/>
         </w:rPr>
-        <w:t>GrammarRule</w:t>
-      </w:r>
-      <w:proofErr w:type="spellEnd"/>
-      <w:r>
-        <w:rPr>
-          <w:rFonts w:ascii="Helvetica" w:hAnsi="Helvetica" w:cs="Helvetica"/>
-          <w:sz w:val="24"/>
-          <w:szCs w:val="24"/>
-        </w:rPr>
-        <w:t xml:space="preserve"> type is instantiated. This happens when the parser accepts the defined grammatical rule from the language’s input. Be aware, if multiple methods in the same </w:t>
-      </w:r>
-      <w:r>
-        <w:rPr>
-          <w:rFonts w:ascii="Consolas" w:hAnsi="Consolas" w:cs="Helvetica"/>
-          <w:sz w:val="24"/>
-          <w:szCs w:val="24"/>
-        </w:rPr>
-        <w:t>@</w:t>
-      </w:r>
-      <w:proofErr w:type="spellStart"/>
-      <w:r>
-        <w:rPr>
-          <w:rFonts w:ascii="Consolas" w:hAnsi="Consolas" w:cs="Helvetica"/>
-          <w:sz w:val="24"/>
-          <w:szCs w:val="24"/>
-        </w:rPr>
-        <w:t>GrammarRule</w:t>
-      </w:r>
-      <w:proofErr w:type="spellEnd"/>
+        <w:t>@GrammarRule</w:t>
+      </w:r>
       <w:r>
         <w:rPr>
           <w:rFonts w:ascii="Helvetica" w:hAnsi="Helvetica" w:cs="Helvetica"/>
@@ -4115,100 +3921,365 @@
           <w:sz w:val="24"/>
           <w:szCs w:val="24"/>
         </w:rPr>
-        <w:t>@</w:t>
-      </w:r>
-      <w:proofErr w:type="spellStart"/>
-      <w:r>
+        <w:t>@GrammarRule</w:t>
+      </w:r>
+      <w:r>
+        <w:rPr>
+          <w:rFonts w:ascii="Helvetica" w:hAnsi="Helvetica" w:cs="Helvetica"/>
+          <w:sz w:val="24"/>
+          <w:szCs w:val="24"/>
+        </w:rPr>
+        <w:t xml:space="preserve"> types. The point of this is to distinguish between the ambiguity of which grammatical rule to attempt to parse first. So, all constructors take advantage of this priority system, even when not explicitly annotated. </w:t>
+      </w:r>
+      <w:r>
+        <w:rPr>
+          <w:rFonts w:ascii="Helvetica" w:hAnsi="Helvetica" w:cs="Helvetica"/>
+          <w:sz w:val="24"/>
+          <w:szCs w:val="24"/>
+        </w:rPr>
+        <w:t>The</w:t>
+      </w:r>
+      <w:r>
+        <w:rPr>
+          <w:rFonts w:ascii="Helvetica" w:hAnsi="Helvetica" w:cs="Helvetica"/>
+          <w:sz w:val="24"/>
+          <w:szCs w:val="24"/>
+        </w:rPr>
+        <w:t xml:space="preserve"> way it works is the </w:t>
+      </w:r>
+      <w:r>
+        <w:rPr>
+          <w:rFonts w:ascii="Helvetica" w:hAnsi="Helvetica" w:cs="Helvetica"/>
+          <w:sz w:val="24"/>
+          <w:szCs w:val="24"/>
+        </w:rPr>
+        <w:t xml:space="preserve">smaller (more negative) the value, </w:t>
+      </w:r>
+      <w:r>
+        <w:rPr>
+          <w:rFonts w:ascii="Helvetica" w:hAnsi="Helvetica" w:cs="Helvetica"/>
+          <w:sz w:val="24"/>
+          <w:szCs w:val="24"/>
+        </w:rPr>
+        <w:t xml:space="preserve">the </w:t>
+      </w:r>
+      <w:r>
+        <w:rPr>
+          <w:rFonts w:ascii="Helvetica" w:hAnsi="Helvetica" w:cs="Helvetica"/>
+          <w:sz w:val="24"/>
+          <w:szCs w:val="24"/>
+        </w:rPr>
+        <w:t xml:space="preserve">earlier the </w:t>
+      </w:r>
+      <w:r>
+        <w:rPr>
+          <w:rFonts w:ascii="Helvetica" w:hAnsi="Helvetica" w:cs="Helvetica"/>
+          <w:sz w:val="24"/>
+          <w:szCs w:val="24"/>
+        </w:rPr>
+        <w:t>parser</w:t>
+      </w:r>
+      <w:r>
+        <w:rPr>
+          <w:rFonts w:ascii="Helvetica" w:hAnsi="Helvetica" w:cs="Helvetica"/>
+          <w:sz w:val="24"/>
+          <w:szCs w:val="24"/>
+        </w:rPr>
+        <w:t xml:space="preserve"> </w:t>
+      </w:r>
+      <w:r>
+        <w:rPr>
+          <w:rFonts w:ascii="Helvetica" w:hAnsi="Helvetica" w:cs="Helvetica"/>
+          <w:sz w:val="24"/>
+          <w:szCs w:val="24"/>
+        </w:rPr>
+        <w:t>attempts to parse the corresponding constructor’s grammatical rule</w:t>
+      </w:r>
+      <w:r>
+        <w:rPr>
+          <w:rFonts w:ascii="Helvetica" w:hAnsi="Helvetica" w:cs="Helvetica"/>
+          <w:sz w:val="24"/>
+          <w:szCs w:val="24"/>
+        </w:rPr>
+        <w:t>. If not annotated with this, default value is 0.</w:t>
+      </w:r>
+    </w:p>
+    <w:p>
+      <w:pPr>
+        <w:pStyle w:val="ListParagraph"/>
+        <w:widowControl w:val="0"/>
+        <w:tabs>
+          <w:tab w:val="left" w:pos="720"/>
+          <w:tab w:val="left" w:pos="1440"/>
+          <w:tab w:val="left" w:pos="2160"/>
+          <w:tab w:val="left" w:pos="2880"/>
+          <w:tab w:val="left" w:pos="3600"/>
+          <w:tab w:val="left" w:pos="4320"/>
+          <w:tab w:val="left" w:pos="5040"/>
+          <w:tab w:val="left" w:pos="5760"/>
+          <w:tab w:val="left" w:pos="6480"/>
+          <w:tab w:val="left" w:pos="7200"/>
+          <w:tab w:val="left" w:pos="7920"/>
+          <w:tab w:val="left" w:pos="8640"/>
+        </w:tabs>
+        <w:autoSpaceDE w:val="0"/>
+        <w:autoSpaceDN w:val="0"/>
+        <w:adjustRightInd w:val="0"/>
+        <w:ind w:left="900"/>
+        <w:rPr>
+          <w:rFonts w:ascii="Helvetica" w:hAnsi="Helvetica" w:cs="Helvetica"/>
+          <w:sz w:val="24"/>
+          <w:szCs w:val="24"/>
+        </w:rPr>
+      </w:pPr>
+    </w:p>
+    <w:p>
+      <w:pPr>
+        <w:pStyle w:val="ListParagraph"/>
+        <w:widowControl w:val="0"/>
+        <w:tabs>
+          <w:tab w:val="left" w:pos="720"/>
+          <w:tab w:val="left" w:pos="2160"/>
+          <w:tab w:val="left" w:pos="2880"/>
+          <w:tab w:val="left" w:pos="3600"/>
+          <w:tab w:val="left" w:pos="4320"/>
+          <w:tab w:val="left" w:pos="5040"/>
+          <w:tab w:val="left" w:pos="5760"/>
+          <w:tab w:val="left" w:pos="6480"/>
+          <w:tab w:val="left" w:pos="7200"/>
+          <w:tab w:val="left" w:pos="7920"/>
+          <w:tab w:val="left" w:pos="8640"/>
+        </w:tabs>
+        <w:autoSpaceDE w:val="0"/>
+        <w:autoSpaceDN w:val="0"/>
+        <w:adjustRightInd w:val="0"/>
+        <w:spacing w:after="0" w:line="240" w:lineRule="auto"/>
+        <w:ind w:left="360"/>
+        <w:rPr>
+          <w:rFonts w:ascii="Helvetica" w:hAnsi="Helvetica" w:cs="Helvetica"/>
+          <w:b/>
+          <w:bCs/>
+          <w:sz w:val="24"/>
+          <w:szCs w:val="24"/>
+        </w:rPr>
+      </w:pPr>
+      <w:r>
+        <w:rPr>
+          <w:rFonts w:ascii="Helvetica" w:hAnsi="Helvetica" w:cs="Helvetica"/>
+          <w:b/>
+          <w:bCs/>
+          <w:sz w:val="24"/>
+          <w:szCs w:val="24"/>
+        </w:rPr>
+        <w:t>Resources</w:t>
+      </w:r>
+    </w:p>
+    <w:p>
+      <w:pPr>
+        <w:pStyle w:val="ListParagraph"/>
+        <w:widowControl w:val="0"/>
+        <w:tabs>
+          <w:tab w:val="left" w:pos="720"/>
+          <w:tab w:val="left" w:pos="1440"/>
+          <w:tab w:val="left" w:pos="2160"/>
+          <w:tab w:val="left" w:pos="2880"/>
+          <w:tab w:val="left" w:pos="3600"/>
+          <w:tab w:val="left" w:pos="4320"/>
+          <w:tab w:val="left" w:pos="5040"/>
+          <w:tab w:val="left" w:pos="5760"/>
+          <w:tab w:val="left" w:pos="6480"/>
+          <w:tab w:val="left" w:pos="7200"/>
+          <w:tab w:val="left" w:pos="7920"/>
+          <w:tab w:val="left" w:pos="8640"/>
+        </w:tabs>
+        <w:autoSpaceDE w:val="0"/>
+        <w:autoSpaceDN w:val="0"/>
+        <w:adjustRightInd w:val="0"/>
+        <w:spacing w:after="0" w:line="240" w:lineRule="auto"/>
+        <w:ind w:left="630"/>
+        <w:rPr>
+          <w:rFonts w:ascii="Helvetica" w:hAnsi="Helvetica" w:cs="Helvetica"/>
+          <w:sz w:val="24"/>
+          <w:szCs w:val="24"/>
+        </w:rPr>
+      </w:pPr>
+      <w:r>
+        <w:rPr>
+          <w:rFonts w:ascii="Helvetica" w:hAnsi="Helvetica" w:cs="Helvetica"/>
+          <w:sz w:val="24"/>
+          <w:szCs w:val="24"/>
+        </w:rPr>
+        <w:t xml:space="preserve">This package contains all the </w:t>
+      </w:r>
+      <w:r>
+        <w:rPr>
+          <w:rFonts w:ascii="Helvetica" w:hAnsi="Helvetica" w:cs="Helvetica"/>
+          <w:sz w:val="24"/>
+          <w:szCs w:val="24"/>
+        </w:rPr>
+        <w:t xml:space="preserve">data to compile </w:t>
+      </w:r>
+      <w:r>
+        <w:rPr>
+          <w:rFonts w:ascii="Helvetica" w:hAnsi="Helvetica" w:cs="Helvetica"/>
+          <w:sz w:val="24"/>
+          <w:szCs w:val="24"/>
+        </w:rPr>
+        <w:t>a LAPS language specification</w:t>
+      </w:r>
+      <w:r>
+        <w:rPr>
+          <w:rFonts w:ascii="Helvetica" w:hAnsi="Helvetica" w:cs="Helvetica"/>
+          <w:sz w:val="24"/>
+          <w:szCs w:val="24"/>
+        </w:rPr>
+        <w:t xml:space="preserve"> into a single file</w:t>
+      </w:r>
+      <w:r>
+        <w:rPr>
+          <w:rFonts w:ascii="Helvetica" w:hAnsi="Helvetica" w:cs="Helvetica"/>
+          <w:sz w:val="24"/>
+          <w:szCs w:val="24"/>
+        </w:rPr>
+        <w:t>.</w:t>
+      </w:r>
+    </w:p>
+    <w:p>
+      <w:pPr>
+        <w:pStyle w:val="ListParagraph"/>
+        <w:widowControl w:val="0"/>
+        <w:tabs>
+          <w:tab w:val="left" w:pos="720"/>
+          <w:tab w:val="left" w:pos="1440"/>
+          <w:tab w:val="left" w:pos="2160"/>
+          <w:tab w:val="left" w:pos="2880"/>
+          <w:tab w:val="left" w:pos="3600"/>
+          <w:tab w:val="left" w:pos="4320"/>
+          <w:tab w:val="left" w:pos="5040"/>
+          <w:tab w:val="left" w:pos="5760"/>
+          <w:tab w:val="left" w:pos="6480"/>
+          <w:tab w:val="left" w:pos="7200"/>
+          <w:tab w:val="left" w:pos="7920"/>
+          <w:tab w:val="left" w:pos="8640"/>
+        </w:tabs>
+        <w:autoSpaceDE w:val="0"/>
+        <w:autoSpaceDN w:val="0"/>
+        <w:adjustRightInd w:val="0"/>
+        <w:ind w:left="630"/>
         <w:rPr>
           <w:rFonts w:ascii="Consolas" w:hAnsi="Consolas" w:cs="Helvetica"/>
           <w:sz w:val="24"/>
           <w:szCs w:val="24"/>
         </w:rPr>
-        <w:t>GrammarRule</w:t>
-      </w:r>
-      <w:proofErr w:type="spellEnd"/>
-      <w:r>
-        <w:rPr>
-          <w:rFonts w:ascii="Helvetica" w:hAnsi="Helvetica" w:cs="Helvetica"/>
-          <w:sz w:val="24"/>
-          <w:szCs w:val="24"/>
-        </w:rPr>
-        <w:t xml:space="preserve"> types. The point of this is to distinguish between the ambiguity of which grammatical rule to attempt to parse first. So, all constructors take advantage of this priority system, even when not explicitly annotated. </w:t>
-      </w:r>
-      <w:r>
-        <w:rPr>
-          <w:rFonts w:ascii="Helvetica" w:hAnsi="Helvetica" w:cs="Helvetica"/>
-          <w:sz w:val="24"/>
-          <w:szCs w:val="24"/>
-        </w:rPr>
-        <w:t>The</w:t>
-      </w:r>
-      <w:r>
-        <w:rPr>
-          <w:rFonts w:ascii="Helvetica" w:hAnsi="Helvetica" w:cs="Helvetica"/>
-          <w:sz w:val="24"/>
-          <w:szCs w:val="24"/>
-        </w:rPr>
-        <w:t xml:space="preserve"> way it works is the </w:t>
-      </w:r>
-      <w:r>
-        <w:rPr>
-          <w:rFonts w:ascii="Helvetica" w:hAnsi="Helvetica" w:cs="Helvetica"/>
-          <w:sz w:val="24"/>
-          <w:szCs w:val="24"/>
-        </w:rPr>
-        <w:t xml:space="preserve">smaller (more negative) the value, </w:t>
-      </w:r>
-      <w:r>
-        <w:rPr>
-          <w:rFonts w:ascii="Helvetica" w:hAnsi="Helvetica" w:cs="Helvetica"/>
-          <w:sz w:val="24"/>
-          <w:szCs w:val="24"/>
-        </w:rPr>
-        <w:t xml:space="preserve">the </w:t>
-      </w:r>
-      <w:r>
-        <w:rPr>
-          <w:rFonts w:ascii="Helvetica" w:hAnsi="Helvetica" w:cs="Helvetica"/>
-          <w:sz w:val="24"/>
-          <w:szCs w:val="24"/>
-        </w:rPr>
-        <w:t xml:space="preserve">earlier the </w:t>
-      </w:r>
-      <w:r>
-        <w:rPr>
-          <w:rFonts w:ascii="Helvetica" w:hAnsi="Helvetica" w:cs="Helvetica"/>
-          <w:sz w:val="24"/>
-          <w:szCs w:val="24"/>
-        </w:rPr>
-        <w:t>parser</w:t>
-      </w:r>
-      <w:r>
-        <w:rPr>
-          <w:rFonts w:ascii="Helvetica" w:hAnsi="Helvetica" w:cs="Helvetica"/>
-          <w:sz w:val="24"/>
-          <w:szCs w:val="24"/>
-        </w:rPr>
-        <w:t xml:space="preserve"> </w:t>
-      </w:r>
-      <w:r>
-        <w:rPr>
-          <w:rFonts w:ascii="Helvetica" w:hAnsi="Helvetica" w:cs="Helvetica"/>
-          <w:sz w:val="24"/>
-          <w:szCs w:val="24"/>
-        </w:rPr>
-        <w:t>attempts to parse the corresponding constructor’s grammatical rule</w:t>
-      </w:r>
-      <w:r>
-        <w:rPr>
-          <w:rFonts w:ascii="Helvetica" w:hAnsi="Helvetica" w:cs="Helvetica"/>
-          <w:sz w:val="24"/>
-          <w:szCs w:val="24"/>
-        </w:rPr>
-        <w:t>. If not annotated with this, default value is 0.</w:t>
+      </w:pPr>
+    </w:p>
+    <w:p>
+      <w:pPr>
+        <w:pStyle w:val="ListParagraph"/>
+        <w:widowControl w:val="0"/>
+        <w:tabs>
+          <w:tab w:val="left" w:pos="720"/>
+          <w:tab w:val="left" w:pos="1440"/>
+          <w:tab w:val="left" w:pos="2160"/>
+          <w:tab w:val="left" w:pos="2880"/>
+          <w:tab w:val="left" w:pos="3600"/>
+          <w:tab w:val="left" w:pos="4320"/>
+          <w:tab w:val="left" w:pos="5040"/>
+          <w:tab w:val="left" w:pos="5760"/>
+          <w:tab w:val="left" w:pos="6480"/>
+          <w:tab w:val="left" w:pos="7200"/>
+          <w:tab w:val="left" w:pos="7920"/>
+          <w:tab w:val="left" w:pos="8640"/>
+        </w:tabs>
+        <w:autoSpaceDE w:val="0"/>
+        <w:autoSpaceDN w:val="0"/>
+        <w:adjustRightInd w:val="0"/>
+        <w:ind w:left="630"/>
+        <w:rPr>
+          <w:rFonts w:ascii="Helvetica" w:hAnsi="Helvetica" w:cs="Helvetica"/>
+          <w:sz w:val="24"/>
+          <w:szCs w:val="24"/>
+        </w:rPr>
+      </w:pPr>
+      <w:r>
+        <w:rPr>
+          <w:rFonts w:ascii="Consolas" w:hAnsi="Consolas" w:cs="Helvetica"/>
+          <w:sz w:val="24"/>
+          <w:szCs w:val="24"/>
+        </w:rPr>
+        <w:t xml:space="preserve">Resources </w:t>
+      </w:r>
+      <w:r>
+        <w:rPr>
+          <w:rFonts w:ascii="Helvetica" w:hAnsi="Helvetica" w:cs="Helvetica"/>
+          <w:sz w:val="24"/>
+          <w:szCs w:val="24"/>
+        </w:rPr>
+        <w:t>(Class)</w:t>
+      </w:r>
+      <w:r>
+        <w:rPr>
+          <w:rFonts w:ascii="Helvetica" w:hAnsi="Helvetica" w:cs="Helvetica"/>
+          <w:sz w:val="24"/>
+          <w:szCs w:val="24"/>
+        </w:rPr>
+        <w:t>:</w:t>
+      </w:r>
+    </w:p>
+    <w:p>
+      <w:pPr>
+        <w:pStyle w:val="ListParagraph"/>
+        <w:widowControl w:val="0"/>
+        <w:tabs>
+          <w:tab w:val="left" w:pos="720"/>
+          <w:tab w:val="left" w:pos="1440"/>
+          <w:tab w:val="left" w:pos="2160"/>
+          <w:tab w:val="left" w:pos="2880"/>
+          <w:tab w:val="left" w:pos="3600"/>
+          <w:tab w:val="left" w:pos="4320"/>
+          <w:tab w:val="left" w:pos="5040"/>
+          <w:tab w:val="left" w:pos="5760"/>
+          <w:tab w:val="left" w:pos="6480"/>
+          <w:tab w:val="left" w:pos="7200"/>
+          <w:tab w:val="left" w:pos="7920"/>
+          <w:tab w:val="left" w:pos="8640"/>
+        </w:tabs>
+        <w:autoSpaceDE w:val="0"/>
+        <w:autoSpaceDN w:val="0"/>
+        <w:adjustRightInd w:val="0"/>
+        <w:ind w:left="900"/>
+        <w:rPr>
+          <w:rFonts w:ascii="Helvetica" w:hAnsi="Helvetica" w:cs="Helvetica"/>
+          <w:sz w:val="24"/>
+          <w:szCs w:val="24"/>
+        </w:rPr>
+      </w:pPr>
+      <w:r>
+        <w:rPr>
+          <w:rFonts w:ascii="Helvetica" w:hAnsi="Helvetica" w:cs="Helvetica"/>
+          <w:sz w:val="24"/>
+          <w:szCs w:val="24"/>
+        </w:rPr>
+        <w:t xml:space="preserve">This </w:t>
+      </w:r>
+      <w:r>
+        <w:rPr>
+          <w:rFonts w:ascii="Helvetica" w:hAnsi="Helvetica" w:cs="Helvetica"/>
+          <w:sz w:val="24"/>
+          <w:szCs w:val="24"/>
+        </w:rPr>
+        <w:t xml:space="preserve">is the public interface for accessing tokens and constructed parsers. It also can save this data to a file effectively saving a compiled </w:t>
       </w:r>
       <w:bookmarkStart w:id="2" w:name="_GoBack"/>
       <w:bookmarkEnd w:id="2"/>
+      <w:r>
+        <w:rPr>
+          <w:rFonts w:ascii="Helvetica" w:hAnsi="Helvetica" w:cs="Helvetica"/>
+          <w:sz w:val="24"/>
+          <w:szCs w:val="24"/>
+        </w:rPr>
+        <w:t>language specification.</w:t>
+      </w:r>
     </w:p>
     <w:sectPr>
       <w:pgSz w:w="12240" w:h="15840"/>

</xml_diff>